<commit_message>
Bike Sharing Demand data upload
</commit_message>
<xml_diff>
--- a/Bike Sharing Demand/kaggle (Bike Sharing Demand).docx
+++ b/Bike Sharing Demand/kaggle (Bike Sharing Demand).docx
@@ -6,6 +6,7 @@
       <w:pPr>
         <w:jc w:val="center"/>
         <w:rPr>
+          <w:rFonts w:hint="eastAsia"/>
           <w:b/>
           <w:sz w:val="32"/>
         </w:rPr>
@@ -27,10 +28,26 @@
       </w:r>
       <w:r>
         <w:rPr>
+          <w:rFonts w:hint="eastAsia"/>
           <w:b/>
           <w:sz w:val="32"/>
         </w:rPr>
+        <w:t>（</w:t>
+      </w:r>
+      <w:r>
+        <w:rPr>
+          <w:b/>
+          <w:sz w:val="32"/>
+        </w:rPr>
         <w:t>Bike Sharing Demand</w:t>
+      </w:r>
+      <w:r>
+        <w:rPr>
+          <w:rFonts w:hint="eastAsia"/>
+          <w:b/>
+          <w:sz w:val="32"/>
+        </w:rPr>
+        <w:t>）</w:t>
       </w:r>
     </w:p>
     <w:p>
@@ -38,21 +55,21 @@
         <w:jc w:val="left"/>
         <w:rPr>
           <w:b/>
-          <w:sz w:val="32"/>
+          <w:sz w:val="22"/>
         </w:rPr>
       </w:pPr>
       <w:r>
         <w:rPr>
           <w:rFonts w:hint="eastAsia"/>
           <w:b/>
-          <w:sz w:val="32"/>
+          <w:sz w:val="22"/>
         </w:rPr>
         <w:t>题目</w:t>
       </w:r>
       <w:r>
         <w:rPr>
           <w:b/>
-          <w:sz w:val="32"/>
+          <w:sz w:val="22"/>
         </w:rPr>
         <w:t>：</w:t>
       </w:r>
@@ -61,7 +78,7 @@
           <w:rPr>
             <w:rStyle w:val="a5"/>
             <w:b/>
-            <w:sz w:val="32"/>
+            <w:sz w:val="22"/>
           </w:rPr>
           <w:t>https://www.kaggle.com/c/bike-sharing-demand</w:t>
         </w:r>
@@ -73,40 +90,33 @@
         <w:rPr>
           <w:rFonts w:hint="eastAsia"/>
           <w:b/>
-          <w:sz w:val="32"/>
+          <w:sz w:val="22"/>
         </w:rPr>
       </w:pPr>
       <w:r>
         <w:rPr>
           <w:b/>
-          <w:sz w:val="32"/>
+          <w:sz w:val="22"/>
         </w:rPr>
         <w:t>Github</w:t>
       </w:r>
       <w:r>
         <w:rPr>
           <w:b/>
-          <w:sz w:val="32"/>
+          <w:sz w:val="22"/>
         </w:rPr>
         <w:t>地址：</w:t>
       </w:r>
-    </w:p>
-    <w:p>
-      <w:pPr>
-        <w:pStyle w:val="1"/>
-        <w:rPr>
-          <w:rFonts w:hint="eastAsia"/>
-        </w:rPr>
-      </w:pPr>
-      <w:r>
-        <w:rPr>
-          <w:rFonts w:hint="eastAsia"/>
-        </w:rPr>
-        <w:t>数据</w:t>
-      </w:r>
-      <w:r>
-        <w:t>探探</w:t>
-      </w:r>
+      <w:hyperlink r:id="rId7" w:history="1">
+        <w:r>
+          <w:rPr>
+            <w:rStyle w:val="a5"/>
+            <w:b/>
+            <w:sz w:val="22"/>
+          </w:rPr>
+          <w:t>https://github.com/cqychen/mykaggle/tree/master/Bike%20Sharing%20Demand</w:t>
+        </w:r>
+      </w:hyperlink>
     </w:p>
     <w:p>
       <w:pPr>
@@ -116,10 +126,2882 @@
         <w:rPr>
           <w:rFonts w:hint="eastAsia"/>
         </w:rPr>
-        <w:t>特征</w:t>
-      </w:r>
-      <w:r>
-        <w:t>工程</w:t>
+        <w:t>数据</w:t>
+      </w:r>
+      <w:r>
+        <w:t>探探</w:t>
+      </w:r>
+    </w:p>
+    <w:p>
+      <w:r>
+        <w:rPr>
+          <w:rFonts w:hint="eastAsia"/>
+        </w:rPr>
+        <w:t>这是</w:t>
+      </w:r>
+      <w:r>
+        <w:t>一个关于自行车租赁预测的题目，</w:t>
+      </w:r>
+      <w:r>
+        <w:rPr>
+          <w:rFonts w:hint="eastAsia"/>
+        </w:rPr>
+        <w:t>相当于</w:t>
+      </w:r>
+      <w:r>
+        <w:t>国内的</w:t>
+      </w:r>
+      <w:r>
+        <w:t>ofo</w:t>
+      </w:r>
+      <w:r>
+        <w:t>，摩拜单车啦。</w:t>
+      </w:r>
+    </w:p>
+    <w:p>
+      <w:pPr>
+        <w:rPr>
+          <w:rFonts w:ascii="Arial" w:hAnsi="Arial" w:cs="Arial"/>
+          <w:szCs w:val="21"/>
+          <w:shd w:val="clear" w:color="auto" w:fill="FFFFFF"/>
+        </w:rPr>
+      </w:pPr>
+      <w:r>
+        <w:rPr>
+          <w:rFonts w:ascii="Arial" w:hAnsi="Arial" w:cs="Arial"/>
+          <w:szCs w:val="21"/>
+          <w:shd w:val="clear" w:color="auto" w:fill="FFFFFF"/>
+        </w:rPr>
+        <w:t>You are provided hourly rental data spanning two years. For this competition, the training set is comprised of the first 19 days of each month, while the test set is the 20th to the end of the month. You must predict the total count of bikes rented during each hour covered by the test set, using only information available prior to the rental period.</w:t>
+      </w:r>
+    </w:p>
+    <w:p>
+      <w:pPr>
+        <w:rPr>
+          <w:rFonts w:ascii="Arial" w:hAnsi="Arial" w:cs="Arial"/>
+          <w:szCs w:val="21"/>
+          <w:shd w:val="clear" w:color="auto" w:fill="FFFFFF"/>
+        </w:rPr>
+      </w:pPr>
+    </w:p>
+    <w:p>
+      <w:r>
+        <w:rPr>
+          <w:rFonts w:hint="eastAsia"/>
+        </w:rPr>
+        <w:t>训练集提供</w:t>
+      </w:r>
+      <w:r>
+        <w:t>了一个月的前</w:t>
+      </w:r>
+      <w:r>
+        <w:rPr>
+          <w:rFonts w:hint="eastAsia"/>
+        </w:rPr>
+        <w:t>19</w:t>
+      </w:r>
+      <w:r>
+        <w:rPr>
+          <w:rFonts w:hint="eastAsia"/>
+        </w:rPr>
+        <w:t>天</w:t>
+      </w:r>
+      <w:r>
+        <w:t>的数据</w:t>
+      </w:r>
+      <w:r>
+        <w:rPr>
+          <w:rFonts w:hint="eastAsia"/>
+        </w:rPr>
+        <w:t>和</w:t>
+      </w:r>
+      <w:r>
+        <w:t>使用情况，</w:t>
+      </w:r>
+      <w:r>
+        <w:rPr>
+          <w:rFonts w:hint="eastAsia"/>
+        </w:rPr>
+        <w:t>测试</w:t>
+      </w:r>
+      <w:r>
+        <w:t>集提供后面</w:t>
+      </w:r>
+      <w:r>
+        <w:rPr>
+          <w:rFonts w:hint="eastAsia"/>
+        </w:rPr>
+        <w:t>20</w:t>
+      </w:r>
+      <w:r>
+        <w:rPr>
+          <w:rFonts w:hint="eastAsia"/>
+        </w:rPr>
+        <w:t>号</w:t>
+      </w:r>
+      <w:r>
+        <w:t>以后的数据</w:t>
+      </w:r>
+      <w:r>
+        <w:rPr>
+          <w:rFonts w:hint="eastAsia"/>
+        </w:rPr>
+        <w:t>，</w:t>
+      </w:r>
+      <w:r>
+        <w:t>我们主要的任务就是预测</w:t>
+      </w:r>
+      <w:r>
+        <w:rPr>
+          <w:rFonts w:hint="eastAsia"/>
+        </w:rPr>
+        <w:t>20</w:t>
+      </w:r>
+      <w:r>
+        <w:rPr>
+          <w:rFonts w:hint="eastAsia"/>
+        </w:rPr>
+        <w:t>号</w:t>
+      </w:r>
+      <w:r>
+        <w:t>以后的</w:t>
+      </w:r>
+      <w:r>
+        <w:rPr>
+          <w:rFonts w:hint="eastAsia"/>
+        </w:rPr>
+        <w:t>使用</w:t>
+      </w:r>
+      <w:r>
+        <w:t>量。</w:t>
+      </w:r>
+    </w:p>
+    <w:tbl>
+      <w:tblPr>
+        <w:tblW w:w="11250" w:type="dxa"/>
+        <w:tblBorders>
+          <w:top w:val="single" w:sz="4" w:space="0" w:color="auto"/>
+          <w:left w:val="single" w:sz="4" w:space="0" w:color="auto"/>
+          <w:bottom w:val="single" w:sz="4" w:space="0" w:color="auto"/>
+          <w:right w:val="single" w:sz="4" w:space="0" w:color="auto"/>
+          <w:insideH w:val="single" w:sz="4" w:space="0" w:color="auto"/>
+          <w:insideV w:val="single" w:sz="4" w:space="0" w:color="auto"/>
+        </w:tblBorders>
+        <w:tblLook w:val="04A0" w:firstRow="1" w:lastRow="0" w:firstColumn="1" w:lastColumn="0" w:noHBand="0" w:noVBand="1"/>
+      </w:tblPr>
+      <w:tblGrid>
+        <w:gridCol w:w="1316"/>
+        <w:gridCol w:w="5058"/>
+        <w:gridCol w:w="4876"/>
+      </w:tblGrid>
+      <w:tr>
+        <w:trPr>
+          <w:trHeight w:val="270"/>
+        </w:trPr>
+        <w:tc>
+          <w:tcPr>
+            <w:tcW w:w="1316" w:type="dxa"/>
+            <w:shd w:val="clear" w:color="auto" w:fill="auto"/>
+            <w:noWrap/>
+            <w:vAlign w:val="center"/>
+            <w:hideMark/>
+          </w:tcPr>
+          <w:p>
+            <w:pPr>
+              <w:widowControl/>
+              <w:jc w:val="left"/>
+              <w:rPr>
+                <w:rFonts w:ascii="宋体" w:eastAsia="宋体" w:hAnsi="宋体" w:cs="宋体"/>
+                <w:color w:val="000000"/>
+                <w:kern w:val="0"/>
+                <w:sz w:val="22"/>
+              </w:rPr>
+            </w:pPr>
+            <w:r>
+              <w:rPr>
+                <w:rFonts w:ascii="宋体" w:eastAsia="宋体" w:hAnsi="宋体" w:cs="宋体" w:hint="eastAsia"/>
+                <w:color w:val="000000"/>
+                <w:kern w:val="0"/>
+                <w:sz w:val="22"/>
+              </w:rPr>
+              <w:t>列名</w:t>
+            </w:r>
+          </w:p>
+        </w:tc>
+        <w:tc>
+          <w:tcPr>
+            <w:tcW w:w="5058" w:type="dxa"/>
+            <w:shd w:val="clear" w:color="auto" w:fill="auto"/>
+            <w:noWrap/>
+            <w:vAlign w:val="center"/>
+            <w:hideMark/>
+          </w:tcPr>
+          <w:p>
+            <w:pPr>
+              <w:widowControl/>
+              <w:jc w:val="left"/>
+              <w:rPr>
+                <w:rFonts w:ascii="宋体" w:eastAsia="宋体" w:hAnsi="宋体" w:cs="宋体" w:hint="eastAsia"/>
+                <w:color w:val="000000"/>
+                <w:kern w:val="0"/>
+                <w:sz w:val="22"/>
+              </w:rPr>
+            </w:pPr>
+            <w:r>
+              <w:rPr>
+                <w:rFonts w:ascii="宋体" w:eastAsia="宋体" w:hAnsi="宋体" w:cs="宋体" w:hint="eastAsia"/>
+                <w:color w:val="000000"/>
+                <w:kern w:val="0"/>
+                <w:sz w:val="22"/>
+              </w:rPr>
+              <w:t>desc</w:t>
+            </w:r>
+          </w:p>
+        </w:tc>
+        <w:tc>
+          <w:tcPr>
+            <w:tcW w:w="4876" w:type="dxa"/>
+            <w:shd w:val="clear" w:color="auto" w:fill="auto"/>
+            <w:noWrap/>
+            <w:vAlign w:val="center"/>
+            <w:hideMark/>
+          </w:tcPr>
+          <w:p>
+            <w:pPr>
+              <w:widowControl/>
+              <w:jc w:val="left"/>
+              <w:rPr>
+                <w:rFonts w:ascii="宋体" w:eastAsia="宋体" w:hAnsi="宋体" w:cs="宋体" w:hint="eastAsia"/>
+                <w:color w:val="000000"/>
+                <w:kern w:val="0"/>
+                <w:sz w:val="22"/>
+              </w:rPr>
+            </w:pPr>
+            <w:r>
+              <w:rPr>
+                <w:rFonts w:ascii="宋体" w:eastAsia="宋体" w:hAnsi="宋体" w:cs="宋体" w:hint="eastAsia"/>
+                <w:color w:val="000000"/>
+                <w:kern w:val="0"/>
+                <w:sz w:val="22"/>
+              </w:rPr>
+              <w:t>中文描述</w:t>
+            </w:r>
+          </w:p>
+        </w:tc>
+      </w:tr>
+      <w:tr>
+        <w:trPr>
+          <w:trHeight w:val="270"/>
+        </w:trPr>
+        <w:tc>
+          <w:tcPr>
+            <w:tcW w:w="1316" w:type="dxa"/>
+            <w:shd w:val="clear" w:color="auto" w:fill="auto"/>
+            <w:noWrap/>
+            <w:vAlign w:val="center"/>
+            <w:hideMark/>
+          </w:tcPr>
+          <w:p>
+            <w:pPr>
+              <w:widowControl/>
+              <w:jc w:val="left"/>
+              <w:rPr>
+                <w:rFonts w:ascii="宋体" w:eastAsia="宋体" w:hAnsi="宋体" w:cs="宋体" w:hint="eastAsia"/>
+                <w:color w:val="000000"/>
+                <w:kern w:val="0"/>
+                <w:sz w:val="22"/>
+              </w:rPr>
+            </w:pPr>
+            <w:r>
+              <w:rPr>
+                <w:rFonts w:ascii="宋体" w:eastAsia="宋体" w:hAnsi="宋体" w:cs="宋体" w:hint="eastAsia"/>
+                <w:color w:val="000000"/>
+                <w:kern w:val="0"/>
+                <w:sz w:val="22"/>
+              </w:rPr>
+              <w:t xml:space="preserve">datetime </w:t>
+            </w:r>
+          </w:p>
+        </w:tc>
+        <w:tc>
+          <w:tcPr>
+            <w:tcW w:w="5058" w:type="dxa"/>
+            <w:shd w:val="clear" w:color="auto" w:fill="auto"/>
+            <w:noWrap/>
+            <w:vAlign w:val="center"/>
+            <w:hideMark/>
+          </w:tcPr>
+          <w:p>
+            <w:pPr>
+              <w:widowControl/>
+              <w:jc w:val="left"/>
+              <w:rPr>
+                <w:rFonts w:ascii="宋体" w:eastAsia="宋体" w:hAnsi="宋体" w:cs="宋体" w:hint="eastAsia"/>
+                <w:color w:val="000000"/>
+                <w:kern w:val="0"/>
+                <w:sz w:val="22"/>
+              </w:rPr>
+            </w:pPr>
+            <w:r>
+              <w:rPr>
+                <w:rFonts w:ascii="宋体" w:eastAsia="宋体" w:hAnsi="宋体" w:cs="宋体" w:hint="eastAsia"/>
+                <w:color w:val="000000"/>
+                <w:kern w:val="0"/>
+                <w:sz w:val="22"/>
+              </w:rPr>
+              <w:t xml:space="preserve">hourly date + timestamp  </w:t>
+            </w:r>
+          </w:p>
+        </w:tc>
+        <w:tc>
+          <w:tcPr>
+            <w:tcW w:w="4876" w:type="dxa"/>
+            <w:shd w:val="clear" w:color="auto" w:fill="auto"/>
+            <w:noWrap/>
+            <w:vAlign w:val="center"/>
+            <w:hideMark/>
+          </w:tcPr>
+          <w:p>
+            <w:pPr>
+              <w:widowControl/>
+              <w:jc w:val="left"/>
+              <w:rPr>
+                <w:rFonts w:ascii="宋体" w:eastAsia="宋体" w:hAnsi="宋体" w:cs="宋体" w:hint="eastAsia"/>
+                <w:color w:val="000000"/>
+                <w:kern w:val="0"/>
+                <w:sz w:val="22"/>
+              </w:rPr>
+            </w:pPr>
+            <w:r>
+              <w:rPr>
+                <w:rFonts w:ascii="宋体" w:eastAsia="宋体" w:hAnsi="宋体" w:cs="宋体" w:hint="eastAsia"/>
+                <w:color w:val="000000"/>
+                <w:kern w:val="0"/>
+                <w:sz w:val="22"/>
+              </w:rPr>
+              <w:t>小时日期 和时间戳</w:t>
+            </w:r>
+          </w:p>
+        </w:tc>
+      </w:tr>
+      <w:tr>
+        <w:trPr>
+          <w:trHeight w:val="270"/>
+        </w:trPr>
+        <w:tc>
+          <w:tcPr>
+            <w:tcW w:w="1316" w:type="dxa"/>
+            <w:shd w:val="clear" w:color="auto" w:fill="auto"/>
+            <w:noWrap/>
+            <w:vAlign w:val="center"/>
+            <w:hideMark/>
+          </w:tcPr>
+          <w:p>
+            <w:pPr>
+              <w:widowControl/>
+              <w:jc w:val="left"/>
+              <w:rPr>
+                <w:rFonts w:ascii="宋体" w:eastAsia="宋体" w:hAnsi="宋体" w:cs="宋体" w:hint="eastAsia"/>
+                <w:color w:val="000000"/>
+                <w:kern w:val="0"/>
+                <w:sz w:val="22"/>
+              </w:rPr>
+            </w:pPr>
+            <w:r>
+              <w:rPr>
+                <w:rFonts w:ascii="宋体" w:eastAsia="宋体" w:hAnsi="宋体" w:cs="宋体" w:hint="eastAsia"/>
+                <w:color w:val="000000"/>
+                <w:kern w:val="0"/>
+                <w:sz w:val="22"/>
+              </w:rPr>
+              <w:t xml:space="preserve">season </w:t>
+            </w:r>
+          </w:p>
+        </w:tc>
+        <w:tc>
+          <w:tcPr>
+            <w:tcW w:w="5058" w:type="dxa"/>
+            <w:shd w:val="clear" w:color="auto" w:fill="auto"/>
+            <w:noWrap/>
+            <w:vAlign w:val="center"/>
+            <w:hideMark/>
+          </w:tcPr>
+          <w:p>
+            <w:pPr>
+              <w:widowControl/>
+              <w:jc w:val="left"/>
+              <w:rPr>
+                <w:rFonts w:ascii="宋体" w:eastAsia="宋体" w:hAnsi="宋体" w:cs="宋体" w:hint="eastAsia"/>
+                <w:color w:val="000000"/>
+                <w:kern w:val="0"/>
+                <w:sz w:val="22"/>
+              </w:rPr>
+            </w:pPr>
+            <w:r>
+              <w:rPr>
+                <w:rFonts w:ascii="宋体" w:eastAsia="宋体" w:hAnsi="宋体" w:cs="宋体" w:hint="eastAsia"/>
+                <w:color w:val="000000"/>
+                <w:kern w:val="0"/>
+                <w:sz w:val="22"/>
+              </w:rPr>
+              <w:t xml:space="preserve">1 = spring, 2 = summer, 3 = fall, 4 = winter </w:t>
+            </w:r>
+          </w:p>
+        </w:tc>
+        <w:tc>
+          <w:tcPr>
+            <w:tcW w:w="4876" w:type="dxa"/>
+            <w:shd w:val="clear" w:color="auto" w:fill="auto"/>
+            <w:noWrap/>
+            <w:vAlign w:val="center"/>
+            <w:hideMark/>
+          </w:tcPr>
+          <w:p>
+            <w:pPr>
+              <w:widowControl/>
+              <w:jc w:val="left"/>
+              <w:rPr>
+                <w:rFonts w:ascii="宋体" w:eastAsia="宋体" w:hAnsi="宋体" w:cs="宋体" w:hint="eastAsia"/>
+                <w:color w:val="000000"/>
+                <w:kern w:val="0"/>
+                <w:sz w:val="22"/>
+              </w:rPr>
+            </w:pPr>
+            <w:r>
+              <w:rPr>
+                <w:rFonts w:ascii="宋体" w:eastAsia="宋体" w:hAnsi="宋体" w:cs="宋体" w:hint="eastAsia"/>
+                <w:color w:val="000000"/>
+                <w:kern w:val="0"/>
+                <w:sz w:val="22"/>
+              </w:rPr>
+              <w:t>1：春天  2：夏天  3：秋天  4：冬天</w:t>
+            </w:r>
+          </w:p>
+        </w:tc>
+      </w:tr>
+      <w:tr>
+        <w:trPr>
+          <w:trHeight w:val="270"/>
+        </w:trPr>
+        <w:tc>
+          <w:tcPr>
+            <w:tcW w:w="1316" w:type="dxa"/>
+            <w:shd w:val="clear" w:color="auto" w:fill="auto"/>
+            <w:noWrap/>
+            <w:vAlign w:val="center"/>
+            <w:hideMark/>
+          </w:tcPr>
+          <w:p>
+            <w:pPr>
+              <w:widowControl/>
+              <w:jc w:val="left"/>
+              <w:rPr>
+                <w:rFonts w:ascii="宋体" w:eastAsia="宋体" w:hAnsi="宋体" w:cs="宋体" w:hint="eastAsia"/>
+                <w:color w:val="000000"/>
+                <w:kern w:val="0"/>
+                <w:sz w:val="22"/>
+              </w:rPr>
+            </w:pPr>
+            <w:r>
+              <w:rPr>
+                <w:rFonts w:ascii="宋体" w:eastAsia="宋体" w:hAnsi="宋体" w:cs="宋体" w:hint="eastAsia"/>
+                <w:color w:val="000000"/>
+                <w:kern w:val="0"/>
+                <w:sz w:val="22"/>
+              </w:rPr>
+              <w:t xml:space="preserve">holiday </w:t>
+            </w:r>
+          </w:p>
+        </w:tc>
+        <w:tc>
+          <w:tcPr>
+            <w:tcW w:w="5058" w:type="dxa"/>
+            <w:shd w:val="clear" w:color="auto" w:fill="auto"/>
+            <w:noWrap/>
+            <w:vAlign w:val="center"/>
+            <w:hideMark/>
+          </w:tcPr>
+          <w:p>
+            <w:pPr>
+              <w:widowControl/>
+              <w:jc w:val="left"/>
+              <w:rPr>
+                <w:rFonts w:ascii="宋体" w:eastAsia="宋体" w:hAnsi="宋体" w:cs="宋体" w:hint="eastAsia"/>
+                <w:color w:val="000000"/>
+                <w:kern w:val="0"/>
+                <w:sz w:val="22"/>
+              </w:rPr>
+            </w:pPr>
+            <w:r>
+              <w:rPr>
+                <w:rFonts w:ascii="宋体" w:eastAsia="宋体" w:hAnsi="宋体" w:cs="宋体" w:hint="eastAsia"/>
+                <w:color w:val="000000"/>
+                <w:kern w:val="0"/>
+                <w:sz w:val="22"/>
+              </w:rPr>
+              <w:t>whether the day is considered a holiday</w:t>
+            </w:r>
+          </w:p>
+        </w:tc>
+        <w:tc>
+          <w:tcPr>
+            <w:tcW w:w="4876" w:type="dxa"/>
+            <w:shd w:val="clear" w:color="auto" w:fill="auto"/>
+            <w:noWrap/>
+            <w:vAlign w:val="center"/>
+            <w:hideMark/>
+          </w:tcPr>
+          <w:p>
+            <w:pPr>
+              <w:widowControl/>
+              <w:jc w:val="left"/>
+              <w:rPr>
+                <w:rFonts w:ascii="宋体" w:eastAsia="宋体" w:hAnsi="宋体" w:cs="宋体" w:hint="eastAsia"/>
+                <w:color w:val="000000"/>
+                <w:kern w:val="0"/>
+                <w:sz w:val="22"/>
+              </w:rPr>
+            </w:pPr>
+            <w:r>
+              <w:rPr>
+                <w:rFonts w:ascii="宋体" w:eastAsia="宋体" w:hAnsi="宋体" w:cs="宋体" w:hint="eastAsia"/>
+                <w:color w:val="000000"/>
+                <w:kern w:val="0"/>
+                <w:sz w:val="22"/>
+              </w:rPr>
+              <w:t>当天是否是节假日</w:t>
+            </w:r>
+          </w:p>
+        </w:tc>
+      </w:tr>
+      <w:tr>
+        <w:trPr>
+          <w:trHeight w:val="285"/>
+        </w:trPr>
+        <w:tc>
+          <w:tcPr>
+            <w:tcW w:w="1316" w:type="dxa"/>
+            <w:shd w:val="clear" w:color="auto" w:fill="auto"/>
+            <w:noWrap/>
+            <w:vAlign w:val="center"/>
+            <w:hideMark/>
+          </w:tcPr>
+          <w:p>
+            <w:pPr>
+              <w:widowControl/>
+              <w:jc w:val="left"/>
+              <w:rPr>
+                <w:rFonts w:ascii="宋体" w:eastAsia="宋体" w:hAnsi="宋体" w:cs="宋体" w:hint="eastAsia"/>
+                <w:color w:val="000000"/>
+                <w:kern w:val="0"/>
+                <w:sz w:val="22"/>
+              </w:rPr>
+            </w:pPr>
+            <w:r>
+              <w:rPr>
+                <w:rFonts w:ascii="宋体" w:eastAsia="宋体" w:hAnsi="宋体" w:cs="宋体" w:hint="eastAsia"/>
+                <w:color w:val="000000"/>
+                <w:kern w:val="0"/>
+                <w:sz w:val="22"/>
+              </w:rPr>
+              <w:t xml:space="preserve">workingday </w:t>
+            </w:r>
+          </w:p>
+        </w:tc>
+        <w:tc>
+          <w:tcPr>
+            <w:tcW w:w="5058" w:type="dxa"/>
+            <w:shd w:val="clear" w:color="auto" w:fill="auto"/>
+            <w:noWrap/>
+            <w:vAlign w:val="center"/>
+            <w:hideMark/>
+          </w:tcPr>
+          <w:p>
+            <w:pPr>
+              <w:widowControl/>
+              <w:jc w:val="left"/>
+              <w:rPr>
+                <w:rFonts w:ascii="Arial" w:eastAsia="宋体" w:hAnsi="Arial" w:cs="Arial" w:hint="eastAsia"/>
+                <w:color w:val="000000"/>
+                <w:kern w:val="0"/>
+                <w:sz w:val="22"/>
+              </w:rPr>
+            </w:pPr>
+            <w:r>
+              <w:rPr>
+                <w:rFonts w:ascii="Arial" w:eastAsia="宋体" w:hAnsi="Arial" w:cs="Arial"/>
+                <w:color w:val="000000"/>
+                <w:kern w:val="0"/>
+                <w:sz w:val="22"/>
+              </w:rPr>
+              <w:t>whether the day is neither a weekend nor holiday</w:t>
+            </w:r>
+          </w:p>
+        </w:tc>
+        <w:tc>
+          <w:tcPr>
+            <w:tcW w:w="4876" w:type="dxa"/>
+            <w:shd w:val="clear" w:color="auto" w:fill="auto"/>
+            <w:noWrap/>
+            <w:vAlign w:val="center"/>
+            <w:hideMark/>
+          </w:tcPr>
+          <w:p>
+            <w:pPr>
+              <w:widowControl/>
+              <w:jc w:val="left"/>
+              <w:rPr>
+                <w:rFonts w:ascii="宋体" w:eastAsia="宋体" w:hAnsi="宋体" w:cs="宋体"/>
+                <w:color w:val="000000"/>
+                <w:kern w:val="0"/>
+                <w:sz w:val="22"/>
+              </w:rPr>
+            </w:pPr>
+            <w:r>
+              <w:rPr>
+                <w:rFonts w:ascii="宋体" w:eastAsia="宋体" w:hAnsi="宋体" w:cs="宋体" w:hint="eastAsia"/>
+                <w:color w:val="000000"/>
+                <w:kern w:val="0"/>
+                <w:sz w:val="22"/>
+              </w:rPr>
+              <w:t>当天是否是工作日</w:t>
+            </w:r>
+          </w:p>
+        </w:tc>
+      </w:tr>
+      <w:tr>
+        <w:trPr>
+          <w:trHeight w:val="1890"/>
+        </w:trPr>
+        <w:tc>
+          <w:tcPr>
+            <w:tcW w:w="1316" w:type="dxa"/>
+            <w:shd w:val="clear" w:color="auto" w:fill="auto"/>
+            <w:noWrap/>
+            <w:vAlign w:val="center"/>
+            <w:hideMark/>
+          </w:tcPr>
+          <w:p>
+            <w:pPr>
+              <w:widowControl/>
+              <w:jc w:val="left"/>
+              <w:rPr>
+                <w:rFonts w:ascii="宋体" w:eastAsia="宋体" w:hAnsi="宋体" w:cs="宋体" w:hint="eastAsia"/>
+                <w:color w:val="000000"/>
+                <w:kern w:val="0"/>
+                <w:sz w:val="22"/>
+              </w:rPr>
+            </w:pPr>
+            <w:r>
+              <w:rPr>
+                <w:rFonts w:ascii="宋体" w:eastAsia="宋体" w:hAnsi="宋体" w:cs="宋体" w:hint="eastAsia"/>
+                <w:color w:val="000000"/>
+                <w:kern w:val="0"/>
+                <w:sz w:val="22"/>
+              </w:rPr>
+              <w:t xml:space="preserve">weather </w:t>
+            </w:r>
+          </w:p>
+        </w:tc>
+        <w:tc>
+          <w:tcPr>
+            <w:tcW w:w="5058" w:type="dxa"/>
+            <w:shd w:val="clear" w:color="auto" w:fill="auto"/>
+            <w:vAlign w:val="center"/>
+            <w:hideMark/>
+          </w:tcPr>
+          <w:p>
+            <w:pPr>
+              <w:widowControl/>
+              <w:jc w:val="left"/>
+              <w:rPr>
+                <w:rFonts w:ascii="宋体" w:eastAsia="宋体" w:hAnsi="宋体" w:cs="宋体" w:hint="eastAsia"/>
+                <w:color w:val="000000"/>
+                <w:kern w:val="0"/>
+                <w:sz w:val="22"/>
+              </w:rPr>
+            </w:pPr>
+            <w:r>
+              <w:rPr>
+                <w:rFonts w:ascii="宋体" w:eastAsia="宋体" w:hAnsi="宋体" w:cs="宋体" w:hint="eastAsia"/>
+                <w:color w:val="000000"/>
+                <w:kern w:val="0"/>
+                <w:sz w:val="22"/>
+              </w:rPr>
+              <w:t xml:space="preserve">1: Clear, Few clouds, Partly cloudy, Partly cloudy </w:t>
+            </w:r>
+            <w:r>
+              <w:rPr>
+                <w:rFonts w:ascii="宋体" w:eastAsia="宋体" w:hAnsi="宋体" w:cs="宋体" w:hint="eastAsia"/>
+                <w:color w:val="000000"/>
+                <w:kern w:val="0"/>
+                <w:sz w:val="22"/>
+              </w:rPr>
+              <w:br/>
+              <w:t xml:space="preserve">2: Mist + Cloudy, Mist + Broken clouds, Mist + Few clouds, Mist </w:t>
+            </w:r>
+            <w:r>
+              <w:rPr>
+                <w:rFonts w:ascii="宋体" w:eastAsia="宋体" w:hAnsi="宋体" w:cs="宋体" w:hint="eastAsia"/>
+                <w:color w:val="000000"/>
+                <w:kern w:val="0"/>
+                <w:sz w:val="22"/>
+              </w:rPr>
+              <w:br/>
+              <w:t xml:space="preserve">3: Light Snow, Light Rain + Thunderstorm + Scattered clouds, Light Rain + Scattered clouds </w:t>
+            </w:r>
+            <w:r>
+              <w:rPr>
+                <w:rFonts w:ascii="宋体" w:eastAsia="宋体" w:hAnsi="宋体" w:cs="宋体" w:hint="eastAsia"/>
+                <w:color w:val="000000"/>
+                <w:kern w:val="0"/>
+                <w:sz w:val="22"/>
+              </w:rPr>
+              <w:br/>
+              <w:t xml:space="preserve">4: Heavy Rain + Ice Pallets + Thunderstorm + Mist, Snow + Fog </w:t>
+            </w:r>
+          </w:p>
+        </w:tc>
+        <w:tc>
+          <w:tcPr>
+            <w:tcW w:w="4876" w:type="dxa"/>
+            <w:shd w:val="clear" w:color="auto" w:fill="auto"/>
+            <w:vAlign w:val="center"/>
+            <w:hideMark/>
+          </w:tcPr>
+          <w:p>
+            <w:pPr>
+              <w:widowControl/>
+              <w:jc w:val="left"/>
+              <w:rPr>
+                <w:rFonts w:ascii="宋体" w:eastAsia="宋体" w:hAnsi="宋体" w:cs="宋体" w:hint="eastAsia"/>
+                <w:color w:val="000000"/>
+                <w:kern w:val="0"/>
+                <w:sz w:val="22"/>
+              </w:rPr>
+            </w:pPr>
+            <w:r>
+              <w:rPr>
+                <w:rFonts w:ascii="宋体" w:eastAsia="宋体" w:hAnsi="宋体" w:cs="宋体" w:hint="eastAsia"/>
+                <w:color w:val="000000"/>
+                <w:kern w:val="0"/>
+                <w:sz w:val="22"/>
+              </w:rPr>
+              <w:t>1：晴，少云，部分多云，部分多云。</w:t>
+            </w:r>
+            <w:r>
+              <w:rPr>
+                <w:rFonts w:ascii="宋体" w:eastAsia="宋体" w:hAnsi="宋体" w:cs="宋体" w:hint="eastAsia"/>
+                <w:color w:val="000000"/>
+                <w:kern w:val="0"/>
+                <w:sz w:val="22"/>
+              </w:rPr>
+              <w:br/>
+              <w:t>2：薄雾+多云，薄雾+破碎的云，薄雾+少量的云，雾</w:t>
+            </w:r>
+            <w:r>
+              <w:rPr>
+                <w:rFonts w:ascii="宋体" w:eastAsia="宋体" w:hAnsi="宋体" w:cs="宋体" w:hint="eastAsia"/>
+                <w:color w:val="000000"/>
+                <w:kern w:val="0"/>
+                <w:sz w:val="22"/>
+              </w:rPr>
+              <w:br/>
+              <w:t>3：小雪，小雨+雷雨+散云，小雨+散云</w:t>
+            </w:r>
+            <w:r>
+              <w:rPr>
+                <w:rFonts w:ascii="宋体" w:eastAsia="宋体" w:hAnsi="宋体" w:cs="宋体" w:hint="eastAsia"/>
+                <w:color w:val="000000"/>
+                <w:kern w:val="0"/>
+                <w:sz w:val="22"/>
+              </w:rPr>
+              <w:br/>
+              <w:t>4：大雨+冰盘+雷雨+雾，雪+雾</w:t>
+            </w:r>
+          </w:p>
+        </w:tc>
+      </w:tr>
+      <w:tr>
+        <w:trPr>
+          <w:trHeight w:val="285"/>
+        </w:trPr>
+        <w:tc>
+          <w:tcPr>
+            <w:tcW w:w="1316" w:type="dxa"/>
+            <w:shd w:val="clear" w:color="auto" w:fill="auto"/>
+            <w:noWrap/>
+            <w:vAlign w:val="center"/>
+            <w:hideMark/>
+          </w:tcPr>
+          <w:p>
+            <w:pPr>
+              <w:widowControl/>
+              <w:jc w:val="left"/>
+              <w:rPr>
+                <w:rFonts w:ascii="宋体" w:eastAsia="宋体" w:hAnsi="宋体" w:cs="宋体" w:hint="eastAsia"/>
+                <w:color w:val="000000"/>
+                <w:kern w:val="0"/>
+                <w:sz w:val="22"/>
+              </w:rPr>
+            </w:pPr>
+            <w:r>
+              <w:rPr>
+                <w:rFonts w:ascii="宋体" w:eastAsia="宋体" w:hAnsi="宋体" w:cs="宋体" w:hint="eastAsia"/>
+                <w:color w:val="000000"/>
+                <w:kern w:val="0"/>
+                <w:sz w:val="22"/>
+              </w:rPr>
+              <w:t xml:space="preserve">temp </w:t>
+            </w:r>
+          </w:p>
+        </w:tc>
+        <w:tc>
+          <w:tcPr>
+            <w:tcW w:w="5058" w:type="dxa"/>
+            <w:shd w:val="clear" w:color="auto" w:fill="auto"/>
+            <w:noWrap/>
+            <w:vAlign w:val="center"/>
+            <w:hideMark/>
+          </w:tcPr>
+          <w:p>
+            <w:pPr>
+              <w:widowControl/>
+              <w:jc w:val="left"/>
+              <w:rPr>
+                <w:rFonts w:ascii="Arial" w:eastAsia="宋体" w:hAnsi="Arial" w:cs="Arial" w:hint="eastAsia"/>
+                <w:color w:val="000000"/>
+                <w:kern w:val="0"/>
+                <w:sz w:val="22"/>
+              </w:rPr>
+            </w:pPr>
+            <w:r>
+              <w:rPr>
+                <w:rFonts w:ascii="Arial" w:eastAsia="宋体" w:hAnsi="Arial" w:cs="Arial"/>
+                <w:color w:val="000000"/>
+                <w:kern w:val="0"/>
+                <w:sz w:val="22"/>
+              </w:rPr>
+              <w:t>temperature in Celsius</w:t>
+            </w:r>
+          </w:p>
+        </w:tc>
+        <w:tc>
+          <w:tcPr>
+            <w:tcW w:w="4876" w:type="dxa"/>
+            <w:shd w:val="clear" w:color="auto" w:fill="auto"/>
+            <w:noWrap/>
+            <w:vAlign w:val="center"/>
+            <w:hideMark/>
+          </w:tcPr>
+          <w:p>
+            <w:pPr>
+              <w:widowControl/>
+              <w:jc w:val="left"/>
+              <w:rPr>
+                <w:rFonts w:ascii="宋体" w:eastAsia="宋体" w:hAnsi="宋体" w:cs="宋体"/>
+                <w:color w:val="000000"/>
+                <w:kern w:val="0"/>
+                <w:sz w:val="22"/>
+              </w:rPr>
+            </w:pPr>
+            <w:r>
+              <w:rPr>
+                <w:rFonts w:ascii="宋体" w:eastAsia="宋体" w:hAnsi="宋体" w:cs="宋体" w:hint="eastAsia"/>
+                <w:color w:val="000000"/>
+                <w:kern w:val="0"/>
+                <w:sz w:val="22"/>
+              </w:rPr>
+              <w:t>温度</w:t>
+            </w:r>
+          </w:p>
+        </w:tc>
+      </w:tr>
+      <w:tr>
+        <w:trPr>
+          <w:trHeight w:val="285"/>
+        </w:trPr>
+        <w:tc>
+          <w:tcPr>
+            <w:tcW w:w="1316" w:type="dxa"/>
+            <w:shd w:val="clear" w:color="auto" w:fill="auto"/>
+            <w:noWrap/>
+            <w:vAlign w:val="center"/>
+            <w:hideMark/>
+          </w:tcPr>
+          <w:p>
+            <w:pPr>
+              <w:widowControl/>
+              <w:jc w:val="left"/>
+              <w:rPr>
+                <w:rFonts w:ascii="宋体" w:eastAsia="宋体" w:hAnsi="宋体" w:cs="宋体" w:hint="eastAsia"/>
+                <w:color w:val="000000"/>
+                <w:kern w:val="0"/>
+                <w:sz w:val="22"/>
+              </w:rPr>
+            </w:pPr>
+            <w:r>
+              <w:rPr>
+                <w:rFonts w:ascii="宋体" w:eastAsia="宋体" w:hAnsi="宋体" w:cs="宋体" w:hint="eastAsia"/>
+                <w:color w:val="000000"/>
+                <w:kern w:val="0"/>
+                <w:sz w:val="22"/>
+              </w:rPr>
+              <w:t xml:space="preserve">atemp </w:t>
+            </w:r>
+          </w:p>
+        </w:tc>
+        <w:tc>
+          <w:tcPr>
+            <w:tcW w:w="5058" w:type="dxa"/>
+            <w:shd w:val="clear" w:color="auto" w:fill="auto"/>
+            <w:noWrap/>
+            <w:vAlign w:val="center"/>
+            <w:hideMark/>
+          </w:tcPr>
+          <w:p>
+            <w:pPr>
+              <w:widowControl/>
+              <w:jc w:val="left"/>
+              <w:rPr>
+                <w:rFonts w:ascii="Arial" w:eastAsia="宋体" w:hAnsi="Arial" w:cs="Arial" w:hint="eastAsia"/>
+                <w:color w:val="000000"/>
+                <w:kern w:val="0"/>
+                <w:sz w:val="22"/>
+              </w:rPr>
+            </w:pPr>
+            <w:r>
+              <w:rPr>
+                <w:rFonts w:ascii="Arial" w:eastAsia="宋体" w:hAnsi="Arial" w:cs="Arial"/>
+                <w:color w:val="000000"/>
+                <w:kern w:val="0"/>
+                <w:sz w:val="22"/>
+              </w:rPr>
+              <w:t>"feels like" temperature in Celsius</w:t>
+            </w:r>
+          </w:p>
+        </w:tc>
+        <w:tc>
+          <w:tcPr>
+            <w:tcW w:w="4876" w:type="dxa"/>
+            <w:shd w:val="clear" w:color="auto" w:fill="auto"/>
+            <w:noWrap/>
+            <w:vAlign w:val="center"/>
+            <w:hideMark/>
+          </w:tcPr>
+          <w:p>
+            <w:pPr>
+              <w:widowControl/>
+              <w:jc w:val="left"/>
+              <w:rPr>
+                <w:rFonts w:ascii="宋体" w:eastAsia="宋体" w:hAnsi="宋体" w:cs="宋体"/>
+                <w:color w:val="000000"/>
+                <w:kern w:val="0"/>
+                <w:sz w:val="22"/>
+              </w:rPr>
+            </w:pPr>
+            <w:r>
+              <w:rPr>
+                <w:rFonts w:ascii="宋体" w:eastAsia="宋体" w:hAnsi="宋体" w:cs="宋体" w:hint="eastAsia"/>
+                <w:color w:val="000000"/>
+                <w:kern w:val="0"/>
+                <w:sz w:val="22"/>
+              </w:rPr>
+              <w:t>感受</w:t>
+            </w:r>
+          </w:p>
+        </w:tc>
+      </w:tr>
+      <w:tr>
+        <w:trPr>
+          <w:trHeight w:val="285"/>
+        </w:trPr>
+        <w:tc>
+          <w:tcPr>
+            <w:tcW w:w="1316" w:type="dxa"/>
+            <w:shd w:val="clear" w:color="auto" w:fill="auto"/>
+            <w:noWrap/>
+            <w:vAlign w:val="center"/>
+            <w:hideMark/>
+          </w:tcPr>
+          <w:p>
+            <w:pPr>
+              <w:widowControl/>
+              <w:jc w:val="left"/>
+              <w:rPr>
+                <w:rFonts w:ascii="宋体" w:eastAsia="宋体" w:hAnsi="宋体" w:cs="宋体" w:hint="eastAsia"/>
+                <w:color w:val="000000"/>
+                <w:kern w:val="0"/>
+                <w:sz w:val="22"/>
+              </w:rPr>
+            </w:pPr>
+            <w:r>
+              <w:rPr>
+                <w:rFonts w:ascii="宋体" w:eastAsia="宋体" w:hAnsi="宋体" w:cs="宋体" w:hint="eastAsia"/>
+                <w:color w:val="000000"/>
+                <w:kern w:val="0"/>
+                <w:sz w:val="22"/>
+              </w:rPr>
+              <w:t xml:space="preserve">humidity </w:t>
+            </w:r>
+          </w:p>
+        </w:tc>
+        <w:tc>
+          <w:tcPr>
+            <w:tcW w:w="5058" w:type="dxa"/>
+            <w:shd w:val="clear" w:color="auto" w:fill="auto"/>
+            <w:noWrap/>
+            <w:vAlign w:val="center"/>
+            <w:hideMark/>
+          </w:tcPr>
+          <w:p>
+            <w:pPr>
+              <w:widowControl/>
+              <w:jc w:val="left"/>
+              <w:rPr>
+                <w:rFonts w:ascii="Arial" w:eastAsia="宋体" w:hAnsi="Arial" w:cs="Arial" w:hint="eastAsia"/>
+                <w:color w:val="000000"/>
+                <w:kern w:val="0"/>
+                <w:sz w:val="22"/>
+              </w:rPr>
+            </w:pPr>
+            <w:r>
+              <w:rPr>
+                <w:rFonts w:ascii="Arial" w:eastAsia="宋体" w:hAnsi="Arial" w:cs="Arial"/>
+                <w:color w:val="000000"/>
+                <w:kern w:val="0"/>
+                <w:sz w:val="22"/>
+              </w:rPr>
+              <w:t>relative humidity</w:t>
+            </w:r>
+          </w:p>
+        </w:tc>
+        <w:tc>
+          <w:tcPr>
+            <w:tcW w:w="4876" w:type="dxa"/>
+            <w:shd w:val="clear" w:color="auto" w:fill="auto"/>
+            <w:noWrap/>
+            <w:vAlign w:val="center"/>
+            <w:hideMark/>
+          </w:tcPr>
+          <w:p>
+            <w:pPr>
+              <w:widowControl/>
+              <w:jc w:val="left"/>
+              <w:rPr>
+                <w:rFonts w:ascii="宋体" w:eastAsia="宋体" w:hAnsi="宋体" w:cs="宋体"/>
+                <w:color w:val="000000"/>
+                <w:kern w:val="0"/>
+                <w:sz w:val="22"/>
+              </w:rPr>
+            </w:pPr>
+            <w:r>
+              <w:rPr>
+                <w:rFonts w:ascii="宋体" w:eastAsia="宋体" w:hAnsi="宋体" w:cs="宋体" w:hint="eastAsia"/>
+                <w:color w:val="000000"/>
+                <w:kern w:val="0"/>
+                <w:sz w:val="22"/>
+              </w:rPr>
+              <w:t>湿度</w:t>
+            </w:r>
+          </w:p>
+        </w:tc>
+      </w:tr>
+      <w:tr>
+        <w:trPr>
+          <w:trHeight w:val="285"/>
+        </w:trPr>
+        <w:tc>
+          <w:tcPr>
+            <w:tcW w:w="1316" w:type="dxa"/>
+            <w:shd w:val="clear" w:color="auto" w:fill="auto"/>
+            <w:noWrap/>
+            <w:vAlign w:val="center"/>
+            <w:hideMark/>
+          </w:tcPr>
+          <w:p>
+            <w:pPr>
+              <w:widowControl/>
+              <w:jc w:val="left"/>
+              <w:rPr>
+                <w:rFonts w:ascii="宋体" w:eastAsia="宋体" w:hAnsi="宋体" w:cs="宋体" w:hint="eastAsia"/>
+                <w:color w:val="000000"/>
+                <w:kern w:val="0"/>
+                <w:sz w:val="22"/>
+              </w:rPr>
+            </w:pPr>
+            <w:r>
+              <w:rPr>
+                <w:rFonts w:ascii="宋体" w:eastAsia="宋体" w:hAnsi="宋体" w:cs="宋体" w:hint="eastAsia"/>
+                <w:color w:val="000000"/>
+                <w:kern w:val="0"/>
+                <w:sz w:val="22"/>
+              </w:rPr>
+              <w:t xml:space="preserve">windspeed </w:t>
+            </w:r>
+          </w:p>
+        </w:tc>
+        <w:tc>
+          <w:tcPr>
+            <w:tcW w:w="5058" w:type="dxa"/>
+            <w:shd w:val="clear" w:color="auto" w:fill="auto"/>
+            <w:noWrap/>
+            <w:vAlign w:val="center"/>
+            <w:hideMark/>
+          </w:tcPr>
+          <w:p>
+            <w:pPr>
+              <w:widowControl/>
+              <w:jc w:val="left"/>
+              <w:rPr>
+                <w:rFonts w:ascii="Arial" w:eastAsia="宋体" w:hAnsi="Arial" w:cs="Arial" w:hint="eastAsia"/>
+                <w:color w:val="000000"/>
+                <w:kern w:val="0"/>
+                <w:sz w:val="22"/>
+              </w:rPr>
+            </w:pPr>
+            <w:r>
+              <w:rPr>
+                <w:rFonts w:ascii="Arial" w:eastAsia="宋体" w:hAnsi="Arial" w:cs="Arial"/>
+                <w:color w:val="000000"/>
+                <w:kern w:val="0"/>
+                <w:sz w:val="22"/>
+              </w:rPr>
+              <w:t>wind speed</w:t>
+            </w:r>
+          </w:p>
+        </w:tc>
+        <w:tc>
+          <w:tcPr>
+            <w:tcW w:w="4876" w:type="dxa"/>
+            <w:shd w:val="clear" w:color="auto" w:fill="auto"/>
+            <w:noWrap/>
+            <w:vAlign w:val="center"/>
+            <w:hideMark/>
+          </w:tcPr>
+          <w:p>
+            <w:pPr>
+              <w:widowControl/>
+              <w:jc w:val="left"/>
+              <w:rPr>
+                <w:rFonts w:ascii="宋体" w:eastAsia="宋体" w:hAnsi="宋体" w:cs="宋体"/>
+                <w:color w:val="000000"/>
+                <w:kern w:val="0"/>
+                <w:sz w:val="22"/>
+              </w:rPr>
+            </w:pPr>
+            <w:r>
+              <w:rPr>
+                <w:rFonts w:ascii="宋体" w:eastAsia="宋体" w:hAnsi="宋体" w:cs="宋体" w:hint="eastAsia"/>
+                <w:color w:val="000000"/>
+                <w:kern w:val="0"/>
+                <w:sz w:val="22"/>
+              </w:rPr>
+              <w:t>风速</w:t>
+            </w:r>
+          </w:p>
+        </w:tc>
+      </w:tr>
+      <w:tr>
+        <w:trPr>
+          <w:trHeight w:val="285"/>
+        </w:trPr>
+        <w:tc>
+          <w:tcPr>
+            <w:tcW w:w="1316" w:type="dxa"/>
+            <w:shd w:val="clear" w:color="auto" w:fill="auto"/>
+            <w:noWrap/>
+            <w:vAlign w:val="center"/>
+            <w:hideMark/>
+          </w:tcPr>
+          <w:p>
+            <w:pPr>
+              <w:widowControl/>
+              <w:jc w:val="left"/>
+              <w:rPr>
+                <w:rFonts w:ascii="宋体" w:eastAsia="宋体" w:hAnsi="宋体" w:cs="宋体" w:hint="eastAsia"/>
+                <w:color w:val="000000"/>
+                <w:kern w:val="0"/>
+                <w:sz w:val="22"/>
+              </w:rPr>
+            </w:pPr>
+            <w:r>
+              <w:rPr>
+                <w:rFonts w:ascii="宋体" w:eastAsia="宋体" w:hAnsi="宋体" w:cs="宋体" w:hint="eastAsia"/>
+                <w:color w:val="000000"/>
+                <w:kern w:val="0"/>
+                <w:sz w:val="22"/>
+              </w:rPr>
+              <w:t xml:space="preserve">casual </w:t>
+            </w:r>
+          </w:p>
+        </w:tc>
+        <w:tc>
+          <w:tcPr>
+            <w:tcW w:w="5058" w:type="dxa"/>
+            <w:shd w:val="clear" w:color="auto" w:fill="auto"/>
+            <w:noWrap/>
+            <w:vAlign w:val="center"/>
+            <w:hideMark/>
+          </w:tcPr>
+          <w:p>
+            <w:pPr>
+              <w:widowControl/>
+              <w:jc w:val="left"/>
+              <w:rPr>
+                <w:rFonts w:ascii="Arial" w:eastAsia="宋体" w:hAnsi="Arial" w:cs="Arial" w:hint="eastAsia"/>
+                <w:color w:val="000000"/>
+                <w:kern w:val="0"/>
+                <w:sz w:val="22"/>
+              </w:rPr>
+            </w:pPr>
+            <w:r>
+              <w:rPr>
+                <w:rFonts w:ascii="Arial" w:eastAsia="宋体" w:hAnsi="Arial" w:cs="Arial"/>
+                <w:color w:val="000000"/>
+                <w:kern w:val="0"/>
+                <w:sz w:val="22"/>
+              </w:rPr>
+              <w:t>number of non-registered user rentals initiated</w:t>
+            </w:r>
+          </w:p>
+        </w:tc>
+        <w:tc>
+          <w:tcPr>
+            <w:tcW w:w="4876" w:type="dxa"/>
+            <w:shd w:val="clear" w:color="auto" w:fill="auto"/>
+            <w:noWrap/>
+            <w:vAlign w:val="center"/>
+            <w:hideMark/>
+          </w:tcPr>
+          <w:p>
+            <w:pPr>
+              <w:widowControl/>
+              <w:jc w:val="left"/>
+              <w:rPr>
+                <w:rFonts w:ascii="宋体" w:eastAsia="宋体" w:hAnsi="宋体" w:cs="宋体"/>
+                <w:color w:val="000000"/>
+                <w:kern w:val="0"/>
+                <w:sz w:val="22"/>
+              </w:rPr>
+            </w:pPr>
+            <w:r>
+              <w:rPr>
+                <w:rFonts w:ascii="宋体" w:eastAsia="宋体" w:hAnsi="宋体" w:cs="宋体" w:hint="eastAsia"/>
+                <w:color w:val="000000"/>
+                <w:kern w:val="0"/>
+                <w:sz w:val="22"/>
+              </w:rPr>
+              <w:t>未注册用户的租赁数量</w:t>
+            </w:r>
+          </w:p>
+        </w:tc>
+      </w:tr>
+      <w:tr>
+        <w:trPr>
+          <w:trHeight w:val="285"/>
+        </w:trPr>
+        <w:tc>
+          <w:tcPr>
+            <w:tcW w:w="1316" w:type="dxa"/>
+            <w:shd w:val="clear" w:color="auto" w:fill="auto"/>
+            <w:noWrap/>
+            <w:vAlign w:val="center"/>
+            <w:hideMark/>
+          </w:tcPr>
+          <w:p>
+            <w:pPr>
+              <w:widowControl/>
+              <w:jc w:val="left"/>
+              <w:rPr>
+                <w:rFonts w:ascii="宋体" w:eastAsia="宋体" w:hAnsi="宋体" w:cs="宋体" w:hint="eastAsia"/>
+                <w:color w:val="000000"/>
+                <w:kern w:val="0"/>
+                <w:sz w:val="22"/>
+              </w:rPr>
+            </w:pPr>
+            <w:r>
+              <w:rPr>
+                <w:rFonts w:ascii="宋体" w:eastAsia="宋体" w:hAnsi="宋体" w:cs="宋体" w:hint="eastAsia"/>
+                <w:color w:val="000000"/>
+                <w:kern w:val="0"/>
+                <w:sz w:val="22"/>
+              </w:rPr>
+              <w:t xml:space="preserve">registered </w:t>
+            </w:r>
+          </w:p>
+        </w:tc>
+        <w:tc>
+          <w:tcPr>
+            <w:tcW w:w="5058" w:type="dxa"/>
+            <w:shd w:val="clear" w:color="auto" w:fill="auto"/>
+            <w:noWrap/>
+            <w:vAlign w:val="center"/>
+            <w:hideMark/>
+          </w:tcPr>
+          <w:p>
+            <w:pPr>
+              <w:widowControl/>
+              <w:jc w:val="left"/>
+              <w:rPr>
+                <w:rFonts w:ascii="Arial" w:eastAsia="宋体" w:hAnsi="Arial" w:cs="Arial" w:hint="eastAsia"/>
+                <w:color w:val="000000"/>
+                <w:kern w:val="0"/>
+                <w:sz w:val="22"/>
+              </w:rPr>
+            </w:pPr>
+            <w:r>
+              <w:rPr>
+                <w:rFonts w:ascii="Arial" w:eastAsia="宋体" w:hAnsi="Arial" w:cs="Arial"/>
+                <w:color w:val="000000"/>
+                <w:kern w:val="0"/>
+                <w:sz w:val="22"/>
+              </w:rPr>
+              <w:t>number of registered user rentals initiated</w:t>
+            </w:r>
+          </w:p>
+        </w:tc>
+        <w:tc>
+          <w:tcPr>
+            <w:tcW w:w="4876" w:type="dxa"/>
+            <w:shd w:val="clear" w:color="auto" w:fill="auto"/>
+            <w:noWrap/>
+            <w:vAlign w:val="center"/>
+            <w:hideMark/>
+          </w:tcPr>
+          <w:p>
+            <w:pPr>
+              <w:widowControl/>
+              <w:jc w:val="left"/>
+              <w:rPr>
+                <w:rFonts w:ascii="宋体" w:eastAsia="宋体" w:hAnsi="宋体" w:cs="宋体"/>
+                <w:color w:val="000000"/>
+                <w:kern w:val="0"/>
+                <w:sz w:val="22"/>
+              </w:rPr>
+            </w:pPr>
+            <w:r>
+              <w:rPr>
+                <w:rFonts w:ascii="宋体" w:eastAsia="宋体" w:hAnsi="宋体" w:cs="宋体" w:hint="eastAsia"/>
+                <w:color w:val="000000"/>
+                <w:kern w:val="0"/>
+                <w:sz w:val="22"/>
+              </w:rPr>
+              <w:t>注册用户的租赁数量</w:t>
+            </w:r>
+          </w:p>
+        </w:tc>
+      </w:tr>
+      <w:tr>
+        <w:trPr>
+          <w:trHeight w:val="285"/>
+        </w:trPr>
+        <w:tc>
+          <w:tcPr>
+            <w:tcW w:w="1316" w:type="dxa"/>
+            <w:shd w:val="clear" w:color="auto" w:fill="auto"/>
+            <w:noWrap/>
+            <w:vAlign w:val="center"/>
+            <w:hideMark/>
+          </w:tcPr>
+          <w:p>
+            <w:pPr>
+              <w:widowControl/>
+              <w:jc w:val="left"/>
+              <w:rPr>
+                <w:rFonts w:ascii="宋体" w:eastAsia="宋体" w:hAnsi="宋体" w:cs="宋体" w:hint="eastAsia"/>
+                <w:color w:val="000000"/>
+                <w:kern w:val="0"/>
+                <w:sz w:val="22"/>
+              </w:rPr>
+            </w:pPr>
+            <w:r>
+              <w:rPr>
+                <w:rFonts w:ascii="宋体" w:eastAsia="宋体" w:hAnsi="宋体" w:cs="宋体" w:hint="eastAsia"/>
+                <w:color w:val="000000"/>
+                <w:kern w:val="0"/>
+                <w:sz w:val="22"/>
+              </w:rPr>
+              <w:t xml:space="preserve">count </w:t>
+            </w:r>
+          </w:p>
+        </w:tc>
+        <w:tc>
+          <w:tcPr>
+            <w:tcW w:w="5058" w:type="dxa"/>
+            <w:shd w:val="clear" w:color="auto" w:fill="auto"/>
+            <w:noWrap/>
+            <w:vAlign w:val="center"/>
+            <w:hideMark/>
+          </w:tcPr>
+          <w:p>
+            <w:pPr>
+              <w:widowControl/>
+              <w:jc w:val="left"/>
+              <w:rPr>
+                <w:rFonts w:ascii="Arial" w:eastAsia="宋体" w:hAnsi="Arial" w:cs="Arial" w:hint="eastAsia"/>
+                <w:color w:val="000000"/>
+                <w:kern w:val="0"/>
+                <w:sz w:val="22"/>
+              </w:rPr>
+            </w:pPr>
+            <w:r>
+              <w:rPr>
+                <w:rFonts w:ascii="Arial" w:eastAsia="宋体" w:hAnsi="Arial" w:cs="Arial"/>
+                <w:color w:val="000000"/>
+                <w:kern w:val="0"/>
+                <w:sz w:val="22"/>
+              </w:rPr>
+              <w:t>number of total rentals</w:t>
+            </w:r>
+          </w:p>
+        </w:tc>
+        <w:tc>
+          <w:tcPr>
+            <w:tcW w:w="4876" w:type="dxa"/>
+            <w:shd w:val="clear" w:color="auto" w:fill="auto"/>
+            <w:noWrap/>
+            <w:vAlign w:val="center"/>
+            <w:hideMark/>
+          </w:tcPr>
+          <w:p>
+            <w:pPr>
+              <w:widowControl/>
+              <w:jc w:val="left"/>
+              <w:rPr>
+                <w:rFonts w:ascii="宋体" w:eastAsia="宋体" w:hAnsi="宋体" w:cs="宋体"/>
+                <w:color w:val="000000"/>
+                <w:kern w:val="0"/>
+                <w:sz w:val="22"/>
+              </w:rPr>
+            </w:pPr>
+            <w:r>
+              <w:rPr>
+                <w:rFonts w:ascii="宋体" w:eastAsia="宋体" w:hAnsi="宋体" w:cs="宋体" w:hint="eastAsia"/>
+                <w:color w:val="000000"/>
+                <w:kern w:val="0"/>
+                <w:sz w:val="22"/>
+              </w:rPr>
+              <w:t>总的租赁数量</w:t>
+            </w:r>
+          </w:p>
+        </w:tc>
+      </w:tr>
+    </w:tbl>
+    <w:p>
+      <w:pPr>
+        <w:rPr>
+          <w:rFonts w:hint="eastAsia"/>
+        </w:rPr>
+      </w:pPr>
+    </w:p>
+    <w:p>
+      <w:pPr>
+        <w:pStyle w:val="2"/>
+      </w:pPr>
+      <w:r>
+        <w:rPr>
+          <w:rFonts w:hint="eastAsia"/>
+        </w:rPr>
+        <w:t>数据</w:t>
+      </w:r>
+      <w:r>
+        <w:t>总览</w:t>
+      </w:r>
+    </w:p>
+    <w:p>
+      <w:pPr>
+        <w:rPr>
+          <w:rFonts w:hint="eastAsia"/>
+        </w:rPr>
+      </w:pPr>
+      <w:r>
+        <w:rPr>
+          <w:rFonts w:hint="eastAsia"/>
+        </w:rPr>
+        <w:t>读入</w:t>
+      </w:r>
+      <w:r>
+        <w:t>数据，看看</w:t>
+      </w:r>
+      <w:r>
+        <w:rPr>
+          <w:rFonts w:hint="eastAsia"/>
+        </w:rPr>
+        <w:t>大致</w:t>
+      </w:r>
+      <w:r>
+        <w:t>信息：</w:t>
+      </w:r>
+    </w:p>
+    <w:p>
+      <w:r>
+        <w:rPr>
+          <w:noProof/>
+        </w:rPr>
+        <w:lastRenderedPageBreak/>
+        <w:drawing>
+          <wp:inline distT="0" distB="0" distL="0" distR="0" wp14:anchorId="68415313" wp14:editId="481C1136">
+            <wp:extent cx="4667250" cy="3829050"/>
+            <wp:effectExtent l="0" t="0" r="0" b="0"/>
+            <wp:docPr id="1" name="图片 1"/>
+            <wp:cNvGraphicFramePr>
+              <a:graphicFrameLocks xmlns:a="http://schemas.openxmlformats.org/drawingml/2006/main" noChangeAspect="1"/>
+            </wp:cNvGraphicFramePr>
+            <a:graphic xmlns:a="http://schemas.openxmlformats.org/drawingml/2006/main">
+              <a:graphicData uri="http://schemas.openxmlformats.org/drawingml/2006/picture">
+                <pic:pic xmlns:pic="http://schemas.openxmlformats.org/drawingml/2006/picture">
+                  <pic:nvPicPr>
+                    <pic:cNvPr id="1" name=""/>
+                    <pic:cNvPicPr/>
+                  </pic:nvPicPr>
+                  <pic:blipFill>
+                    <a:blip r:embed="rId8"/>
+                    <a:stretch>
+                      <a:fillRect/>
+                    </a:stretch>
+                  </pic:blipFill>
+                  <pic:spPr>
+                    <a:xfrm>
+                      <a:off x="0" y="0"/>
+                      <a:ext cx="4667250" cy="3829050"/>
+                    </a:xfrm>
+                    <a:prstGeom prst="rect">
+                      <a:avLst/>
+                    </a:prstGeom>
+                  </pic:spPr>
+                </pic:pic>
+              </a:graphicData>
+            </a:graphic>
+          </wp:inline>
+        </w:drawing>
+      </w:r>
+    </w:p>
+    <w:p>
+      <w:r>
+        <w:rPr>
+          <w:rFonts w:hint="eastAsia"/>
+        </w:rPr>
+        <w:t>训练</w:t>
+      </w:r>
+      <w:r>
+        <w:t>集数据</w:t>
+      </w:r>
+      <w:r>
+        <w:rPr>
+          <w:rFonts w:hint="eastAsia"/>
+        </w:rPr>
+        <w:t>共</w:t>
+      </w:r>
+      <w:r>
+        <w:rPr>
+          <w:rFonts w:hint="eastAsia"/>
+        </w:rPr>
+        <w:t>12</w:t>
+      </w:r>
+      <w:r>
+        <w:rPr>
+          <w:rFonts w:hint="eastAsia"/>
+        </w:rPr>
+        <w:t>列，</w:t>
+      </w:r>
+      <w:r>
+        <w:t>没有数据缺失。哇咔咔</w:t>
+      </w:r>
+    </w:p>
+    <w:p/>
+    <w:p>
+      <w:r>
+        <w:rPr>
+          <w:noProof/>
+        </w:rPr>
+        <w:drawing>
+          <wp:inline distT="0" distB="0" distL="0" distR="0" wp14:anchorId="3ADA576D" wp14:editId="029A8E47">
+            <wp:extent cx="3971925" cy="2752725"/>
+            <wp:effectExtent l="0" t="0" r="9525" b="9525"/>
+            <wp:docPr id="2" name="图片 2"/>
+            <wp:cNvGraphicFramePr>
+              <a:graphicFrameLocks xmlns:a="http://schemas.openxmlformats.org/drawingml/2006/main" noChangeAspect="1"/>
+            </wp:cNvGraphicFramePr>
+            <a:graphic xmlns:a="http://schemas.openxmlformats.org/drawingml/2006/main">
+              <a:graphicData uri="http://schemas.openxmlformats.org/drawingml/2006/picture">
+                <pic:pic xmlns:pic="http://schemas.openxmlformats.org/drawingml/2006/picture">
+                  <pic:nvPicPr>
+                    <pic:cNvPr id="1" name=""/>
+                    <pic:cNvPicPr/>
+                  </pic:nvPicPr>
+                  <pic:blipFill>
+                    <a:blip r:embed="rId9"/>
+                    <a:stretch>
+                      <a:fillRect/>
+                    </a:stretch>
+                  </pic:blipFill>
+                  <pic:spPr>
+                    <a:xfrm>
+                      <a:off x="0" y="0"/>
+                      <a:ext cx="3971925" cy="2752725"/>
+                    </a:xfrm>
+                    <a:prstGeom prst="rect">
+                      <a:avLst/>
+                    </a:prstGeom>
+                  </pic:spPr>
+                </pic:pic>
+              </a:graphicData>
+            </a:graphic>
+          </wp:inline>
+        </w:drawing>
+      </w:r>
+    </w:p>
+    <w:p>
+      <w:r>
+        <w:rPr>
+          <w:rFonts w:hint="eastAsia"/>
+        </w:rPr>
+        <w:t>测试</w:t>
+      </w:r>
+      <w:r>
+        <w:t>集数据</w:t>
+      </w:r>
+      <w:r>
+        <w:rPr>
+          <w:rFonts w:hint="eastAsia"/>
+        </w:rPr>
+        <w:t>共</w:t>
+      </w:r>
+      <w:r>
+        <w:rPr>
+          <w:rFonts w:hint="eastAsia"/>
+        </w:rPr>
+        <w:t>9</w:t>
+      </w:r>
+      <w:r>
+        <w:rPr>
+          <w:rFonts w:hint="eastAsia"/>
+        </w:rPr>
+        <w:t>列</w:t>
+      </w:r>
+      <w:r>
+        <w:t>，没有数据缺失。</w:t>
+      </w:r>
+    </w:p>
+    <w:p>
+      <w:pPr>
+        <w:rPr>
+          <w:rFonts w:hint="eastAsia"/>
+        </w:rPr>
+      </w:pPr>
+    </w:p>
+    <w:p>
+      <w:r>
+        <w:rPr>
+          <w:rFonts w:hint="eastAsia"/>
+        </w:rPr>
+        <w:t>数据</w:t>
+      </w:r>
+      <w:r>
+        <w:t>明细看看</w:t>
+      </w:r>
+    </w:p>
+    <w:p>
+      <w:pPr>
+        <w:rPr>
+          <w:rFonts w:hint="eastAsia"/>
+        </w:rPr>
+      </w:pPr>
+      <w:r>
+        <w:rPr>
+          <w:rFonts w:hint="eastAsia"/>
+        </w:rPr>
+        <w:t>训练</w:t>
+      </w:r>
+      <w:r>
+        <w:t>集数据：</w:t>
+      </w:r>
+    </w:p>
+    <w:p>
+      <w:r>
+        <w:rPr>
+          <w:noProof/>
+        </w:rPr>
+        <w:lastRenderedPageBreak/>
+        <w:drawing>
+          <wp:inline distT="0" distB="0" distL="0" distR="0" wp14:anchorId="6DC75260" wp14:editId="6B397AE4">
+            <wp:extent cx="5274310" cy="1266825"/>
+            <wp:effectExtent l="0" t="0" r="2540" b="9525"/>
+            <wp:docPr id="4" name="图片 4"/>
+            <wp:cNvGraphicFramePr>
+              <a:graphicFrameLocks xmlns:a="http://schemas.openxmlformats.org/drawingml/2006/main" noChangeAspect="1"/>
+            </wp:cNvGraphicFramePr>
+            <a:graphic xmlns:a="http://schemas.openxmlformats.org/drawingml/2006/main">
+              <a:graphicData uri="http://schemas.openxmlformats.org/drawingml/2006/picture">
+                <pic:pic xmlns:pic="http://schemas.openxmlformats.org/drawingml/2006/picture">
+                  <pic:nvPicPr>
+                    <pic:cNvPr id="1" name=""/>
+                    <pic:cNvPicPr/>
+                  </pic:nvPicPr>
+                  <pic:blipFill>
+                    <a:blip r:embed="rId10"/>
+                    <a:stretch>
+                      <a:fillRect/>
+                    </a:stretch>
+                  </pic:blipFill>
+                  <pic:spPr>
+                    <a:xfrm>
+                      <a:off x="0" y="0"/>
+                      <a:ext cx="5274310" cy="1266825"/>
+                    </a:xfrm>
+                    <a:prstGeom prst="rect">
+                      <a:avLst/>
+                    </a:prstGeom>
+                  </pic:spPr>
+                </pic:pic>
+              </a:graphicData>
+            </a:graphic>
+          </wp:inline>
+        </w:drawing>
+      </w:r>
+    </w:p>
+    <w:p>
+      <w:pPr>
+        <w:rPr>
+          <w:rFonts w:hint="eastAsia"/>
+        </w:rPr>
+      </w:pPr>
+      <w:r>
+        <w:rPr>
+          <w:rFonts w:hint="eastAsia"/>
+        </w:rPr>
+        <w:t>测试</w:t>
+      </w:r>
+      <w:r>
+        <w:t>集数据：</w:t>
+      </w:r>
+    </w:p>
+    <w:p>
+      <w:r>
+        <w:rPr>
+          <w:noProof/>
+        </w:rPr>
+        <w:drawing>
+          <wp:inline distT="0" distB="0" distL="0" distR="0" wp14:anchorId="73AFF595" wp14:editId="5CADCF0D">
+            <wp:extent cx="5274310" cy="1533525"/>
+            <wp:effectExtent l="0" t="0" r="2540" b="9525"/>
+            <wp:docPr id="5" name="图片 5"/>
+            <wp:cNvGraphicFramePr>
+              <a:graphicFrameLocks xmlns:a="http://schemas.openxmlformats.org/drawingml/2006/main" noChangeAspect="1"/>
+            </wp:cNvGraphicFramePr>
+            <a:graphic xmlns:a="http://schemas.openxmlformats.org/drawingml/2006/main">
+              <a:graphicData uri="http://schemas.openxmlformats.org/drawingml/2006/picture">
+                <pic:pic xmlns:pic="http://schemas.openxmlformats.org/drawingml/2006/picture">
+                  <pic:nvPicPr>
+                    <pic:cNvPr id="1" name=""/>
+                    <pic:cNvPicPr/>
+                  </pic:nvPicPr>
+                  <pic:blipFill>
+                    <a:blip r:embed="rId11"/>
+                    <a:stretch>
+                      <a:fillRect/>
+                    </a:stretch>
+                  </pic:blipFill>
+                  <pic:spPr>
+                    <a:xfrm>
+                      <a:off x="0" y="0"/>
+                      <a:ext cx="5274310" cy="1533525"/>
+                    </a:xfrm>
+                    <a:prstGeom prst="rect">
+                      <a:avLst/>
+                    </a:prstGeom>
+                  </pic:spPr>
+                </pic:pic>
+              </a:graphicData>
+            </a:graphic>
+          </wp:inline>
+        </w:drawing>
+      </w:r>
+    </w:p>
+    <w:p>
+      <w:r>
+        <w:rPr>
+          <w:rFonts w:hint="eastAsia"/>
+        </w:rPr>
+        <w:t>我们</w:t>
+      </w:r>
+      <w:r>
+        <w:t>可以看到</w:t>
+      </w:r>
+      <w:r>
+        <w:rPr>
+          <w:rFonts w:hint="eastAsia"/>
+        </w:rPr>
+        <w:t xml:space="preserve"> </w:t>
+      </w:r>
+      <w:r>
+        <w:rPr>
+          <w:rFonts w:hint="eastAsia"/>
+        </w:rPr>
+        <w:t>在</w:t>
+      </w:r>
+      <w:r>
+        <w:t>测试集中</w:t>
+      </w:r>
+    </w:p>
+    <w:p>
+      <w:r>
+        <w:t>Casual + register==count</w:t>
+      </w:r>
+    </w:p>
+    <w:p/>
+    <w:p>
+      <w:r>
+        <w:rPr>
+          <w:noProof/>
+        </w:rPr>
+        <w:drawing>
+          <wp:inline distT="0" distB="0" distL="0" distR="0" wp14:anchorId="157894D8" wp14:editId="74A6DCBF">
+            <wp:extent cx="5274310" cy="1529715"/>
+            <wp:effectExtent l="0" t="0" r="2540" b="0"/>
+            <wp:docPr id="6" name="图片 6"/>
+            <wp:cNvGraphicFramePr>
+              <a:graphicFrameLocks xmlns:a="http://schemas.openxmlformats.org/drawingml/2006/main" noChangeAspect="1"/>
+            </wp:cNvGraphicFramePr>
+            <a:graphic xmlns:a="http://schemas.openxmlformats.org/drawingml/2006/main">
+              <a:graphicData uri="http://schemas.openxmlformats.org/drawingml/2006/picture">
+                <pic:pic xmlns:pic="http://schemas.openxmlformats.org/drawingml/2006/picture">
+                  <pic:nvPicPr>
+                    <pic:cNvPr id="1" name=""/>
+                    <pic:cNvPicPr/>
+                  </pic:nvPicPr>
+                  <pic:blipFill>
+                    <a:blip r:embed="rId12"/>
+                    <a:stretch>
+                      <a:fillRect/>
+                    </a:stretch>
+                  </pic:blipFill>
+                  <pic:spPr>
+                    <a:xfrm>
+                      <a:off x="0" y="0"/>
+                      <a:ext cx="5274310" cy="1529715"/>
+                    </a:xfrm>
+                    <a:prstGeom prst="rect">
+                      <a:avLst/>
+                    </a:prstGeom>
+                  </pic:spPr>
+                </pic:pic>
+              </a:graphicData>
+            </a:graphic>
+          </wp:inline>
+        </w:drawing>
+      </w:r>
+    </w:p>
+    <w:p/>
+    <w:p>
+      <w:r>
+        <w:rPr>
+          <w:rFonts w:hint="eastAsia"/>
+        </w:rPr>
+        <w:t>将</w:t>
+      </w:r>
+      <w:r>
+        <w:t>测试集</w:t>
+      </w:r>
+      <w:r>
+        <w:rPr>
+          <w:rFonts w:hint="eastAsia"/>
+        </w:rPr>
+        <w:t>和训练</w:t>
+      </w:r>
+      <w:r>
+        <w:t>集合进行拼接，方便做特征工程：</w:t>
+      </w:r>
+    </w:p>
+    <w:p>
+      <w:pPr>
+        <w:rPr>
+          <w:rFonts w:hint="eastAsia"/>
+        </w:rPr>
+      </w:pPr>
+      <w:r>
+        <w:rPr>
+          <w:noProof/>
+        </w:rPr>
+        <w:drawing>
+          <wp:inline distT="0" distB="0" distL="0" distR="0" wp14:anchorId="0060216F" wp14:editId="15BEF3B2">
+            <wp:extent cx="4124325" cy="1495425"/>
+            <wp:effectExtent l="0" t="0" r="9525" b="9525"/>
+            <wp:docPr id="7" name="图片 7"/>
+            <wp:cNvGraphicFramePr>
+              <a:graphicFrameLocks xmlns:a="http://schemas.openxmlformats.org/drawingml/2006/main" noChangeAspect="1"/>
+            </wp:cNvGraphicFramePr>
+            <a:graphic xmlns:a="http://schemas.openxmlformats.org/drawingml/2006/main">
+              <a:graphicData uri="http://schemas.openxmlformats.org/drawingml/2006/picture">
+                <pic:pic xmlns:pic="http://schemas.openxmlformats.org/drawingml/2006/picture">
+                  <pic:nvPicPr>
+                    <pic:cNvPr id="1" name=""/>
+                    <pic:cNvPicPr/>
+                  </pic:nvPicPr>
+                  <pic:blipFill>
+                    <a:blip r:embed="rId13"/>
+                    <a:stretch>
+                      <a:fillRect/>
+                    </a:stretch>
+                  </pic:blipFill>
+                  <pic:spPr>
+                    <a:xfrm>
+                      <a:off x="0" y="0"/>
+                      <a:ext cx="4124325" cy="1495425"/>
+                    </a:xfrm>
+                    <a:prstGeom prst="rect">
+                      <a:avLst/>
+                    </a:prstGeom>
+                  </pic:spPr>
+                </pic:pic>
+              </a:graphicData>
+            </a:graphic>
+          </wp:inline>
+        </w:drawing>
+      </w:r>
+    </w:p>
+    <w:p>
+      <w:pPr>
+        <w:pStyle w:val="3"/>
+      </w:pPr>
+      <w:r>
+        <w:rPr>
+          <w:rFonts w:hint="eastAsia"/>
+        </w:rPr>
+        <w:t>日期</w:t>
+      </w:r>
+    </w:p>
+    <w:p>
+      <w:r>
+        <w:rPr>
+          <w:rFonts w:hint="eastAsia"/>
+        </w:rPr>
+        <w:t>我们知道</w:t>
+      </w:r>
+      <w:r>
+        <w:t>日期的格式是如下：</w:t>
+      </w:r>
+      <w:r>
+        <w:t>yyyy-MM</w:t>
+      </w:r>
+      <w:r>
+        <w:t>-dd hh:mm:ss</w:t>
+      </w:r>
+    </w:p>
+    <w:p>
+      <w:r>
+        <w:rPr>
+          <w:rFonts w:hint="eastAsia"/>
+        </w:rPr>
+        <w:t>日期</w:t>
+      </w:r>
+      <w:r>
+        <w:t>这个东东，基本是要构造出如下的特征：</w:t>
+      </w:r>
+    </w:p>
+    <w:p>
+      <w:r>
+        <w:rPr>
+          <w:rFonts w:hint="eastAsia"/>
+        </w:rPr>
+        <w:t>年</w:t>
+      </w:r>
+    </w:p>
+    <w:p>
+      <w:r>
+        <w:rPr>
+          <w:rFonts w:hint="eastAsia"/>
+        </w:rPr>
+        <w:t>周几</w:t>
+      </w:r>
+    </w:p>
+    <w:p>
+      <w:pPr>
+        <w:rPr>
+          <w:rFonts w:hint="eastAsia"/>
+        </w:rPr>
+      </w:pPr>
+      <w:r>
+        <w:rPr>
+          <w:rFonts w:hint="eastAsia"/>
+        </w:rPr>
+        <w:lastRenderedPageBreak/>
+        <w:t>季度</w:t>
+      </w:r>
+    </w:p>
+    <w:p>
+      <w:r>
+        <w:rPr>
+          <w:rFonts w:hint="eastAsia"/>
+        </w:rPr>
+        <w:t>月</w:t>
+      </w:r>
+    </w:p>
+    <w:p>
+      <w:r>
+        <w:rPr>
+          <w:rFonts w:hint="eastAsia"/>
+        </w:rPr>
+        <w:t>小时</w:t>
+      </w:r>
+    </w:p>
+    <w:p>
+      <w:r>
+        <w:rPr>
+          <w:rFonts w:hint="eastAsia"/>
+        </w:rPr>
+        <w:t>一年</w:t>
+      </w:r>
+      <w:r>
+        <w:t>的</w:t>
+      </w:r>
+      <w:r>
+        <w:rPr>
+          <w:rFonts w:hint="eastAsia"/>
+        </w:rPr>
+        <w:t>第多少</w:t>
+      </w:r>
+      <w:r>
+        <w:t>周</w:t>
+      </w:r>
+    </w:p>
+    <w:p>
+      <w:r>
+        <w:rPr>
+          <w:rFonts w:hint="eastAsia"/>
+        </w:rPr>
+        <w:t>一年</w:t>
+      </w:r>
+      <w:r>
+        <w:t>的第多少天</w:t>
+      </w:r>
+    </w:p>
+    <w:p>
+      <w:r>
+        <w:rPr>
+          <w:rFonts w:hint="eastAsia"/>
+        </w:rPr>
+        <w:t>同时</w:t>
+      </w:r>
+      <w:r>
+        <w:t>可以看到</w:t>
+      </w:r>
+    </w:p>
+    <w:p>
+      <w:r>
+        <w:rPr>
+          <w:rFonts w:hint="eastAsia"/>
+        </w:rPr>
+        <w:t>代码</w:t>
+      </w:r>
+      <w:r>
+        <w:t>如下</w:t>
+      </w:r>
+      <w:r>
+        <w:rPr>
+          <w:rFonts w:hint="eastAsia"/>
+        </w:rPr>
+        <w:t>：</w:t>
+      </w:r>
+    </w:p>
+    <w:p>
+      <w:r>
+        <w:t>all_df["date"] = all_df.datetime.apply(lambda x : x.split()[0])</w:t>
+      </w:r>
+    </w:p>
+    <w:p>
+      <w:r>
+        <w:t>all_df["monthnum"] = all_df.datetime.apply(lambda x : int(x.split()[0].split('-')[1]))</w:t>
+      </w:r>
+    </w:p>
+    <w:p>
+      <w:r>
+        <w:t>all_df["daynum"]=all_df.datetime.apply(lambda x : int(x.split()[0].split('-')[2]))</w:t>
+      </w:r>
+    </w:p>
+    <w:p/>
+    <w:p>
+      <w:pPr>
+        <w:widowControl/>
+        <w:shd w:val="clear" w:color="auto" w:fill="F7F7F7"/>
+        <w:tabs>
+          <w:tab w:val="left" w:pos="916"/>
+          <w:tab w:val="left" w:pos="1832"/>
+          <w:tab w:val="left" w:pos="2748"/>
+          <w:tab w:val="left" w:pos="3664"/>
+          <w:tab w:val="left" w:pos="4580"/>
+          <w:tab w:val="left" w:pos="5496"/>
+          <w:tab w:val="left" w:pos="6412"/>
+          <w:tab w:val="left" w:pos="7328"/>
+          <w:tab w:val="left" w:pos="8244"/>
+          <w:tab w:val="left" w:pos="9160"/>
+          <w:tab w:val="left" w:pos="10076"/>
+          <w:tab w:val="left" w:pos="10992"/>
+          <w:tab w:val="left" w:pos="11908"/>
+          <w:tab w:val="left" w:pos="12824"/>
+          <w:tab w:val="left" w:pos="13740"/>
+          <w:tab w:val="left" w:pos="14656"/>
+        </w:tabs>
+        <w:wordWrap w:val="0"/>
+        <w:jc w:val="left"/>
+        <w:rPr>
+          <w:rFonts w:ascii="Courier New" w:eastAsia="宋体" w:hAnsi="Courier New" w:cs="宋体"/>
+          <w:kern w:val="0"/>
+          <w:szCs w:val="21"/>
+        </w:rPr>
+      </w:pPr>
+      <w:r>
+        <w:rPr>
+          <w:rFonts w:ascii="Courier New" w:eastAsia="宋体" w:hAnsi="Courier New" w:cs="宋体"/>
+          <w:kern w:val="0"/>
+          <w:szCs w:val="21"/>
+        </w:rPr>
+        <w:t>dailyData[</w:t>
+      </w:r>
+      <w:r>
+        <w:rPr>
+          <w:rFonts w:ascii="Courier New" w:eastAsia="宋体" w:hAnsi="Courier New" w:cs="宋体"/>
+          <w:color w:val="BA2121"/>
+          <w:kern w:val="0"/>
+          <w:szCs w:val="21"/>
+        </w:rPr>
+        <w:t>"hour"</w:t>
+      </w:r>
+      <w:r>
+        <w:rPr>
+          <w:rFonts w:ascii="Courier New" w:eastAsia="宋体" w:hAnsi="Courier New" w:cs="宋体"/>
+          <w:kern w:val="0"/>
+          <w:szCs w:val="21"/>
+        </w:rPr>
+        <w:t xml:space="preserve">] </w:t>
+      </w:r>
+      <w:r>
+        <w:rPr>
+          <w:rFonts w:ascii="Courier New" w:eastAsia="宋体" w:hAnsi="Courier New" w:cs="宋体"/>
+          <w:color w:val="055BE0"/>
+          <w:kern w:val="0"/>
+          <w:szCs w:val="21"/>
+        </w:rPr>
+        <w:t>=</w:t>
+      </w:r>
+      <w:r>
+        <w:rPr>
+          <w:rFonts w:ascii="Courier New" w:eastAsia="宋体" w:hAnsi="Courier New" w:cs="宋体"/>
+          <w:kern w:val="0"/>
+          <w:szCs w:val="21"/>
+        </w:rPr>
+        <w:t xml:space="preserve"> dailyData</w:t>
+      </w:r>
+      <w:r>
+        <w:rPr>
+          <w:rFonts w:ascii="Courier New" w:eastAsia="宋体" w:hAnsi="Courier New" w:cs="宋体"/>
+          <w:color w:val="055BE0"/>
+          <w:kern w:val="0"/>
+          <w:szCs w:val="21"/>
+        </w:rPr>
+        <w:t>.</w:t>
+      </w:r>
+      <w:r>
+        <w:rPr>
+          <w:rFonts w:ascii="Courier New" w:eastAsia="宋体" w:hAnsi="Courier New" w:cs="宋体"/>
+          <w:kern w:val="0"/>
+          <w:szCs w:val="21"/>
+        </w:rPr>
+        <w:t>datetime</w:t>
+      </w:r>
+      <w:r>
+        <w:rPr>
+          <w:rFonts w:ascii="Courier New" w:eastAsia="宋体" w:hAnsi="Courier New" w:cs="宋体"/>
+          <w:color w:val="055BE0"/>
+          <w:kern w:val="0"/>
+          <w:szCs w:val="21"/>
+        </w:rPr>
+        <w:t>.</w:t>
+      </w:r>
+      <w:r>
+        <w:rPr>
+          <w:rFonts w:ascii="Courier New" w:eastAsia="宋体" w:hAnsi="Courier New" w:cs="宋体"/>
+          <w:kern w:val="0"/>
+          <w:szCs w:val="21"/>
+        </w:rPr>
+        <w:t>apply(</w:t>
+      </w:r>
+      <w:r>
+        <w:rPr>
+          <w:rFonts w:ascii="Courier New" w:eastAsia="宋体" w:hAnsi="Courier New" w:cs="宋体"/>
+          <w:color w:val="007B00"/>
+          <w:kern w:val="0"/>
+          <w:szCs w:val="21"/>
+        </w:rPr>
+        <w:t>lambda</w:t>
+      </w:r>
+      <w:r>
+        <w:rPr>
+          <w:rFonts w:ascii="Courier New" w:eastAsia="宋体" w:hAnsi="Courier New" w:cs="宋体"/>
+          <w:kern w:val="0"/>
+          <w:szCs w:val="21"/>
+        </w:rPr>
+        <w:t xml:space="preserve"> x : </w:t>
+      </w:r>
+      <w:r>
+        <w:rPr>
+          <w:rFonts w:ascii="Courier New" w:eastAsia="宋体" w:hAnsi="Courier New" w:cs="宋体"/>
+          <w:kern w:val="0"/>
+          <w:szCs w:val="21"/>
+        </w:rPr>
+        <w:t>int(</w:t>
+      </w:r>
+      <w:r>
+        <w:rPr>
+          <w:rFonts w:ascii="Courier New" w:eastAsia="宋体" w:hAnsi="Courier New" w:cs="宋体"/>
+          <w:kern w:val="0"/>
+          <w:szCs w:val="21"/>
+        </w:rPr>
+        <w:t>x</w:t>
+      </w:r>
+      <w:r>
+        <w:rPr>
+          <w:rFonts w:ascii="Courier New" w:eastAsia="宋体" w:hAnsi="Courier New" w:cs="宋体"/>
+          <w:color w:val="055BE0"/>
+          <w:kern w:val="0"/>
+          <w:szCs w:val="21"/>
+        </w:rPr>
+        <w:t>.</w:t>
+      </w:r>
+      <w:r>
+        <w:rPr>
+          <w:rFonts w:ascii="Courier New" w:eastAsia="宋体" w:hAnsi="Courier New" w:cs="宋体"/>
+          <w:kern w:val="0"/>
+          <w:szCs w:val="21"/>
+        </w:rPr>
+        <w:t>split()[</w:t>
+      </w:r>
+      <w:r>
+        <w:rPr>
+          <w:rFonts w:ascii="Courier New" w:eastAsia="宋体" w:hAnsi="Courier New" w:cs="宋体"/>
+          <w:color w:val="666666"/>
+          <w:kern w:val="0"/>
+          <w:szCs w:val="21"/>
+        </w:rPr>
+        <w:t>1</w:t>
+      </w:r>
+      <w:r>
+        <w:rPr>
+          <w:rFonts w:ascii="Courier New" w:eastAsia="宋体" w:hAnsi="Courier New" w:cs="宋体"/>
+          <w:kern w:val="0"/>
+          <w:szCs w:val="21"/>
+        </w:rPr>
+        <w:t>]</w:t>
+      </w:r>
+      <w:r>
+        <w:rPr>
+          <w:rFonts w:ascii="Courier New" w:eastAsia="宋体" w:hAnsi="Courier New" w:cs="宋体"/>
+          <w:color w:val="055BE0"/>
+          <w:kern w:val="0"/>
+          <w:szCs w:val="21"/>
+        </w:rPr>
+        <w:t>.</w:t>
+      </w:r>
+      <w:r>
+        <w:rPr>
+          <w:rFonts w:ascii="Courier New" w:eastAsia="宋体" w:hAnsi="Courier New" w:cs="宋体"/>
+          <w:kern w:val="0"/>
+          <w:szCs w:val="21"/>
+        </w:rPr>
+        <w:t>split(</w:t>
+      </w:r>
+      <w:r>
+        <w:rPr>
+          <w:rFonts w:ascii="Courier New" w:eastAsia="宋体" w:hAnsi="Courier New" w:cs="宋体"/>
+          <w:color w:val="BA2121"/>
+          <w:kern w:val="0"/>
+          <w:szCs w:val="21"/>
+        </w:rPr>
+        <w:t>":"</w:t>
+      </w:r>
+      <w:r>
+        <w:rPr>
+          <w:rFonts w:ascii="Courier New" w:eastAsia="宋体" w:hAnsi="Courier New" w:cs="宋体"/>
+          <w:kern w:val="0"/>
+          <w:szCs w:val="21"/>
+        </w:rPr>
+        <w:t>)[</w:t>
+      </w:r>
+      <w:r>
+        <w:rPr>
+          <w:rFonts w:ascii="Courier New" w:eastAsia="宋体" w:hAnsi="Courier New" w:cs="宋体"/>
+          <w:color w:val="666666"/>
+          <w:kern w:val="0"/>
+          <w:szCs w:val="21"/>
+        </w:rPr>
+        <w:t>0</w:t>
+      </w:r>
+      <w:r>
+        <w:rPr>
+          <w:rFonts w:ascii="Courier New" w:eastAsia="宋体" w:hAnsi="Courier New" w:cs="宋体"/>
+          <w:kern w:val="0"/>
+          <w:szCs w:val="21"/>
+        </w:rPr>
+        <w:t>])</w:t>
+      </w:r>
+      <w:r>
+        <w:rPr>
+          <w:rFonts w:ascii="Courier New" w:eastAsia="宋体" w:hAnsi="Courier New" w:cs="宋体"/>
+          <w:kern w:val="0"/>
+          <w:szCs w:val="21"/>
+        </w:rPr>
+        <w:t>)</w:t>
+      </w:r>
+    </w:p>
+    <w:p>
+      <w:pPr>
+        <w:widowControl/>
+        <w:shd w:val="clear" w:color="auto" w:fill="F7F7F7"/>
+        <w:tabs>
+          <w:tab w:val="left" w:pos="916"/>
+          <w:tab w:val="left" w:pos="1832"/>
+          <w:tab w:val="left" w:pos="2748"/>
+          <w:tab w:val="left" w:pos="3664"/>
+          <w:tab w:val="left" w:pos="4580"/>
+          <w:tab w:val="left" w:pos="5496"/>
+          <w:tab w:val="left" w:pos="6412"/>
+          <w:tab w:val="left" w:pos="7328"/>
+          <w:tab w:val="left" w:pos="8244"/>
+          <w:tab w:val="left" w:pos="9160"/>
+          <w:tab w:val="left" w:pos="10076"/>
+          <w:tab w:val="left" w:pos="10992"/>
+          <w:tab w:val="left" w:pos="11908"/>
+          <w:tab w:val="left" w:pos="12824"/>
+          <w:tab w:val="left" w:pos="13740"/>
+          <w:tab w:val="left" w:pos="14656"/>
+        </w:tabs>
+        <w:wordWrap w:val="0"/>
+        <w:jc w:val="left"/>
+        <w:rPr>
+          <w:rFonts w:ascii="Courier New" w:eastAsia="宋体" w:hAnsi="Courier New" w:cs="宋体"/>
+          <w:kern w:val="0"/>
+          <w:szCs w:val="21"/>
+        </w:rPr>
+      </w:pPr>
+      <w:r>
+        <w:rPr>
+          <w:rFonts w:ascii="Courier New" w:eastAsia="宋体" w:hAnsi="Courier New" w:cs="宋体"/>
+          <w:kern w:val="0"/>
+          <w:szCs w:val="21"/>
+        </w:rPr>
+        <w:t>dailyData[</w:t>
+      </w:r>
+      <w:r>
+        <w:rPr>
+          <w:rFonts w:ascii="Courier New" w:eastAsia="宋体" w:hAnsi="Courier New" w:cs="宋体"/>
+          <w:color w:val="BA2121"/>
+          <w:kern w:val="0"/>
+          <w:szCs w:val="21"/>
+        </w:rPr>
+        <w:t>"weekday"</w:t>
+      </w:r>
+      <w:r>
+        <w:rPr>
+          <w:rFonts w:ascii="Courier New" w:eastAsia="宋体" w:hAnsi="Courier New" w:cs="宋体"/>
+          <w:kern w:val="0"/>
+          <w:szCs w:val="21"/>
+        </w:rPr>
+        <w:t xml:space="preserve">] </w:t>
+      </w:r>
+      <w:r>
+        <w:rPr>
+          <w:rFonts w:ascii="Courier New" w:eastAsia="宋体" w:hAnsi="Courier New" w:cs="宋体"/>
+          <w:color w:val="055BE0"/>
+          <w:kern w:val="0"/>
+          <w:szCs w:val="21"/>
+        </w:rPr>
+        <w:t>=</w:t>
+      </w:r>
+      <w:r>
+        <w:rPr>
+          <w:rFonts w:ascii="Courier New" w:eastAsia="宋体" w:hAnsi="Courier New" w:cs="宋体"/>
+          <w:kern w:val="0"/>
+          <w:szCs w:val="21"/>
+        </w:rPr>
+        <w:t xml:space="preserve"> dailyData</w:t>
+      </w:r>
+      <w:r>
+        <w:rPr>
+          <w:rFonts w:ascii="Courier New" w:eastAsia="宋体" w:hAnsi="Courier New" w:cs="宋体"/>
+          <w:color w:val="055BE0"/>
+          <w:kern w:val="0"/>
+          <w:szCs w:val="21"/>
+        </w:rPr>
+        <w:t>.</w:t>
+      </w:r>
+      <w:r>
+        <w:rPr>
+          <w:rFonts w:ascii="Courier New" w:eastAsia="宋体" w:hAnsi="Courier New" w:cs="宋体"/>
+          <w:kern w:val="0"/>
+          <w:szCs w:val="21"/>
+        </w:rPr>
+        <w:t>date</w:t>
+      </w:r>
+      <w:r>
+        <w:rPr>
+          <w:rFonts w:ascii="Courier New" w:eastAsia="宋体" w:hAnsi="Courier New" w:cs="宋体"/>
+          <w:color w:val="055BE0"/>
+          <w:kern w:val="0"/>
+          <w:szCs w:val="21"/>
+        </w:rPr>
+        <w:t>.</w:t>
+      </w:r>
+      <w:r>
+        <w:rPr>
+          <w:rFonts w:ascii="Courier New" w:eastAsia="宋体" w:hAnsi="Courier New" w:cs="宋体"/>
+          <w:kern w:val="0"/>
+          <w:szCs w:val="21"/>
+        </w:rPr>
+        <w:t>apply(</w:t>
+      </w:r>
+      <w:r>
+        <w:rPr>
+          <w:rFonts w:ascii="Courier New" w:eastAsia="宋体" w:hAnsi="Courier New" w:cs="宋体"/>
+          <w:color w:val="007B00"/>
+          <w:kern w:val="0"/>
+          <w:szCs w:val="21"/>
+        </w:rPr>
+        <w:t>lambda</w:t>
+      </w:r>
+      <w:r>
+        <w:rPr>
+          <w:rFonts w:ascii="Courier New" w:eastAsia="宋体" w:hAnsi="Courier New" w:cs="宋体"/>
+          <w:kern w:val="0"/>
+          <w:szCs w:val="21"/>
+        </w:rPr>
+        <w:t xml:space="preserve"> dateString : calendar</w:t>
+      </w:r>
+      <w:r>
+        <w:rPr>
+          <w:rFonts w:ascii="Courier New" w:eastAsia="宋体" w:hAnsi="Courier New" w:cs="宋体"/>
+          <w:color w:val="055BE0"/>
+          <w:kern w:val="0"/>
+          <w:szCs w:val="21"/>
+        </w:rPr>
+        <w:t>.</w:t>
+      </w:r>
+      <w:r>
+        <w:rPr>
+          <w:rFonts w:ascii="Courier New" w:eastAsia="宋体" w:hAnsi="Courier New" w:cs="宋体"/>
+          <w:kern w:val="0"/>
+          <w:szCs w:val="21"/>
+        </w:rPr>
+        <w:t>day_name[datetime</w:t>
+      </w:r>
+      <w:r>
+        <w:rPr>
+          <w:rFonts w:ascii="Courier New" w:eastAsia="宋体" w:hAnsi="Courier New" w:cs="宋体"/>
+          <w:color w:val="055BE0"/>
+          <w:kern w:val="0"/>
+          <w:szCs w:val="21"/>
+        </w:rPr>
+        <w:t>.</w:t>
+      </w:r>
+      <w:r>
+        <w:rPr>
+          <w:rFonts w:ascii="Courier New" w:eastAsia="宋体" w:hAnsi="Courier New" w:cs="宋体"/>
+          <w:kern w:val="0"/>
+          <w:szCs w:val="21"/>
+        </w:rPr>
+        <w:t>strptime(dateString,</w:t>
+      </w:r>
+      <w:r>
+        <w:rPr>
+          <w:rFonts w:ascii="Courier New" w:eastAsia="宋体" w:hAnsi="Courier New" w:cs="宋体"/>
+          <w:color w:val="BA2121"/>
+          <w:kern w:val="0"/>
+          <w:szCs w:val="21"/>
+        </w:rPr>
+        <w:t>"%Y-%m-</w:t>
+      </w:r>
+      <w:r>
+        <w:rPr>
+          <w:rFonts w:ascii="Courier New" w:eastAsia="宋体" w:hAnsi="Courier New" w:cs="宋体"/>
+          <w:b/>
+          <w:bCs/>
+          <w:color w:val="BB6688"/>
+          <w:kern w:val="0"/>
+          <w:szCs w:val="21"/>
+        </w:rPr>
+        <w:t>%d</w:t>
+      </w:r>
+      <w:r>
+        <w:rPr>
+          <w:rFonts w:ascii="Courier New" w:eastAsia="宋体" w:hAnsi="Courier New" w:cs="宋体"/>
+          <w:color w:val="BA2121"/>
+          <w:kern w:val="0"/>
+          <w:szCs w:val="21"/>
+        </w:rPr>
+        <w:t>"</w:t>
+      </w:r>
+      <w:r>
+        <w:rPr>
+          <w:rFonts w:ascii="Courier New" w:eastAsia="宋体" w:hAnsi="Courier New" w:cs="宋体"/>
+          <w:kern w:val="0"/>
+          <w:szCs w:val="21"/>
+        </w:rPr>
+        <w:t>)</w:t>
+      </w:r>
+      <w:r>
+        <w:rPr>
+          <w:rFonts w:ascii="Courier New" w:eastAsia="宋体" w:hAnsi="Courier New" w:cs="宋体"/>
+          <w:color w:val="055BE0"/>
+          <w:kern w:val="0"/>
+          <w:szCs w:val="21"/>
+        </w:rPr>
+        <w:t>.</w:t>
+      </w:r>
+      <w:r>
+        <w:rPr>
+          <w:rFonts w:ascii="Courier New" w:eastAsia="宋体" w:hAnsi="Courier New" w:cs="宋体"/>
+          <w:kern w:val="0"/>
+          <w:szCs w:val="21"/>
+        </w:rPr>
+        <w:t>weekday()])</w:t>
+      </w:r>
+    </w:p>
+    <w:p>
+      <w:pPr>
+        <w:rPr>
+          <w:rFonts w:hint="eastAsia"/>
+        </w:rPr>
+      </w:pPr>
+    </w:p>
+    <w:p>
+      <w:r>
+        <w:rPr>
+          <w:noProof/>
+        </w:rPr>
+        <w:drawing>
+          <wp:inline distT="0" distB="0" distL="0" distR="0" wp14:anchorId="379348AE" wp14:editId="1CB477D3">
+            <wp:extent cx="5274310" cy="2437130"/>
+            <wp:effectExtent l="0" t="0" r="2540" b="1270"/>
+            <wp:docPr id="8" name="图片 8"/>
+            <wp:cNvGraphicFramePr>
+              <a:graphicFrameLocks xmlns:a="http://schemas.openxmlformats.org/drawingml/2006/main" noChangeAspect="1"/>
+            </wp:cNvGraphicFramePr>
+            <a:graphic xmlns:a="http://schemas.openxmlformats.org/drawingml/2006/main">
+              <a:graphicData uri="http://schemas.openxmlformats.org/drawingml/2006/picture">
+                <pic:pic xmlns:pic="http://schemas.openxmlformats.org/drawingml/2006/picture">
+                  <pic:nvPicPr>
+                    <pic:cNvPr id="1" name=""/>
+                    <pic:cNvPicPr/>
+                  </pic:nvPicPr>
+                  <pic:blipFill>
+                    <a:blip r:embed="rId14"/>
+                    <a:stretch>
+                      <a:fillRect/>
+                    </a:stretch>
+                  </pic:blipFill>
+                  <pic:spPr>
+                    <a:xfrm>
+                      <a:off x="0" y="0"/>
+                      <a:ext cx="5274310" cy="2437130"/>
+                    </a:xfrm>
+                    <a:prstGeom prst="rect">
+                      <a:avLst/>
+                    </a:prstGeom>
+                  </pic:spPr>
+                </pic:pic>
+              </a:graphicData>
+            </a:graphic>
+          </wp:inline>
+        </w:drawing>
+      </w:r>
+    </w:p>
+    <w:p/>
+    <w:p>
+      <w:r>
+        <w:rPr>
+          <w:rFonts w:hint="eastAsia"/>
+        </w:rPr>
+        <w:t>根据</w:t>
+      </w:r>
+      <w:r>
+        <w:t>小时</w:t>
+      </w:r>
+      <w:r>
+        <w:rPr>
+          <w:rFonts w:hint="eastAsia"/>
+        </w:rPr>
+        <w:t>用量</w:t>
+      </w:r>
+      <w:r>
+        <w:t>排序查看：</w:t>
+      </w:r>
+    </w:p>
+    <w:p>
+      <w:r>
+        <w:rPr>
+          <w:noProof/>
+        </w:rPr>
+        <w:lastRenderedPageBreak/>
+        <w:drawing>
+          <wp:inline distT="0" distB="0" distL="0" distR="0" wp14:anchorId="1DFD525B" wp14:editId="6D0F374E">
+            <wp:extent cx="5274310" cy="2887980"/>
+            <wp:effectExtent l="0" t="0" r="2540" b="7620"/>
+            <wp:docPr id="9" name="图片 9"/>
+            <wp:cNvGraphicFramePr>
+              <a:graphicFrameLocks xmlns:a="http://schemas.openxmlformats.org/drawingml/2006/main" noChangeAspect="1"/>
+            </wp:cNvGraphicFramePr>
+            <a:graphic xmlns:a="http://schemas.openxmlformats.org/drawingml/2006/main">
+              <a:graphicData uri="http://schemas.openxmlformats.org/drawingml/2006/picture">
+                <pic:pic xmlns:pic="http://schemas.openxmlformats.org/drawingml/2006/picture">
+                  <pic:nvPicPr>
+                    <pic:cNvPr id="1" name=""/>
+                    <pic:cNvPicPr/>
+                  </pic:nvPicPr>
+                  <pic:blipFill>
+                    <a:blip r:embed="rId15"/>
+                    <a:stretch>
+                      <a:fillRect/>
+                    </a:stretch>
+                  </pic:blipFill>
+                  <pic:spPr>
+                    <a:xfrm>
+                      <a:off x="0" y="0"/>
+                      <a:ext cx="5274310" cy="2887980"/>
+                    </a:xfrm>
+                    <a:prstGeom prst="rect">
+                      <a:avLst/>
+                    </a:prstGeom>
+                  </pic:spPr>
+                </pic:pic>
+              </a:graphicData>
+            </a:graphic>
+          </wp:inline>
+        </w:drawing>
+      </w:r>
+    </w:p>
+    <w:p>
+      <w:r>
+        <w:rPr>
+          <w:rFonts w:hint="eastAsia"/>
+        </w:rPr>
+        <w:t>可以</w:t>
+      </w:r>
+      <w:r>
+        <w:t>看到</w:t>
+      </w:r>
+      <w:r>
+        <w:rPr>
+          <w:rFonts w:hint="eastAsia"/>
+        </w:rPr>
+        <w:t>根据</w:t>
+      </w:r>
+      <w:r>
+        <w:t>小时</w:t>
+      </w:r>
+      <w:r>
+        <w:rPr>
+          <w:rFonts w:hint="eastAsia"/>
+        </w:rPr>
+        <w:t>用量</w:t>
+      </w:r>
+      <w:r>
+        <w:t>大致</w:t>
+      </w:r>
+      <w:r>
+        <w:rPr>
+          <w:rFonts w:hint="eastAsia"/>
+        </w:rPr>
+        <w:t>可以</w:t>
+      </w:r>
+      <w:r>
+        <w:t>分成</w:t>
+      </w:r>
+      <w:r>
+        <w:t>5</w:t>
+      </w:r>
+      <w:r>
+        <w:t>个</w:t>
+      </w:r>
+      <w:r>
+        <w:rPr>
+          <w:rFonts w:hint="eastAsia"/>
+        </w:rPr>
+        <w:t>时段</w:t>
+      </w:r>
+      <w:r>
+        <w:t>：</w:t>
+      </w:r>
+    </w:p>
+    <w:p>
+      <w:r>
+        <w:t>0~6</w:t>
+      </w:r>
+    </w:p>
+    <w:p>
+      <w:r>
+        <w:t>6~10</w:t>
+      </w:r>
+    </w:p>
+    <w:p>
+      <w:r>
+        <w:t>10~15</w:t>
+      </w:r>
+    </w:p>
+    <w:p>
+      <w:r>
+        <w:t>15~20</w:t>
+      </w:r>
+    </w:p>
+    <w:p>
+      <w:pPr>
+        <w:rPr>
+          <w:rFonts w:hint="eastAsia"/>
+        </w:rPr>
+      </w:pPr>
+      <w:r>
+        <w:t>20~24</w:t>
+      </w:r>
+    </w:p>
+    <w:p>
+      <w:r>
+        <w:rPr>
+          <w:rFonts w:hint="eastAsia"/>
+        </w:rPr>
+        <w:t>代码</w:t>
+      </w:r>
+      <w:r>
+        <w:t>处理下</w:t>
+      </w:r>
+    </w:p>
+    <w:p>
+      <w:pPr>
+        <w:rPr>
+          <w:rFonts w:hint="eastAsia"/>
+        </w:rPr>
+      </w:pPr>
+      <w:bookmarkStart w:id="0" w:name="_GoBack"/>
+      <w:bookmarkEnd w:id="0"/>
+    </w:p>
+    <w:p>
+      <w:pPr>
+        <w:rPr>
+          <w:rFonts w:hint="eastAsia"/>
+        </w:rPr>
+      </w:pPr>
+    </w:p>
+    <w:p>
+      <w:pPr>
+        <w:pStyle w:val="3"/>
+      </w:pPr>
+      <w:r>
+        <w:rPr>
+          <w:rFonts w:hint="eastAsia"/>
+        </w:rPr>
+        <w:lastRenderedPageBreak/>
+        <w:t>季节</w:t>
+      </w:r>
+    </w:p>
+    <w:p>
+      <w:pPr>
+        <w:pStyle w:val="3"/>
+      </w:pPr>
+      <w:r>
+        <w:rPr>
+          <w:rFonts w:hint="eastAsia"/>
+        </w:rPr>
+        <w:t>是否</w:t>
+      </w:r>
+      <w:r>
+        <w:t>节假日</w:t>
+      </w:r>
+    </w:p>
+    <w:p>
+      <w:pPr>
+        <w:pStyle w:val="3"/>
+      </w:pPr>
+      <w:r>
+        <w:rPr>
+          <w:rFonts w:hint="eastAsia"/>
+        </w:rPr>
+        <w:t>是否</w:t>
+      </w:r>
+      <w:r>
+        <w:t>工作日</w:t>
+      </w:r>
+    </w:p>
+    <w:p>
+      <w:pPr>
+        <w:pStyle w:val="3"/>
+      </w:pPr>
+      <w:r>
+        <w:rPr>
+          <w:rFonts w:hint="eastAsia"/>
+        </w:rPr>
+        <w:t>天气</w:t>
+      </w:r>
+    </w:p>
+    <w:p>
+      <w:pPr>
+        <w:pStyle w:val="3"/>
+      </w:pPr>
+      <w:r>
+        <w:rPr>
+          <w:rFonts w:hint="eastAsia"/>
+        </w:rPr>
+        <w:t>温度</w:t>
+      </w:r>
+    </w:p>
+    <w:p>
+      <w:pPr>
+        <w:pStyle w:val="3"/>
+      </w:pPr>
+      <w:r>
+        <w:rPr>
+          <w:rFonts w:hint="eastAsia"/>
+        </w:rPr>
+        <w:t>舒适度</w:t>
+      </w:r>
+    </w:p>
+    <w:p>
+      <w:pPr>
+        <w:pStyle w:val="3"/>
+      </w:pPr>
+      <w:r>
+        <w:rPr>
+          <w:rFonts w:hint="eastAsia"/>
+        </w:rPr>
+        <w:t>湿度</w:t>
+      </w:r>
+    </w:p>
+    <w:p>
+      <w:pPr>
+        <w:pStyle w:val="3"/>
+        <w:rPr>
+          <w:rFonts w:hint="eastAsia"/>
+        </w:rPr>
+      </w:pPr>
+      <w:r>
+        <w:rPr>
+          <w:rFonts w:hint="eastAsia"/>
+        </w:rPr>
+        <w:t>风速</w:t>
+      </w:r>
+    </w:p>
+    <w:p>
+      <w:pPr>
+        <w:pStyle w:val="3"/>
+        <w:rPr>
+          <w:rFonts w:hint="eastAsia"/>
+        </w:rPr>
+      </w:pPr>
+      <w:r>
+        <w:rPr>
+          <w:rFonts w:hint="eastAsia"/>
+        </w:rPr>
+        <w:t>数据</w:t>
+      </w:r>
+      <w:r>
+        <w:t>详情</w:t>
       </w:r>
     </w:p>
     <w:p>
@@ -130,13 +3012,11 @@
         <w:rPr>
           <w:rFonts w:hint="eastAsia"/>
         </w:rPr>
-        <w:t>模型</w:t>
-      </w:r>
-      <w:r>
-        <w:t>调优</w:t>
-      </w:r>
-      <w:bookmarkStart w:id="0" w:name="_GoBack"/>
-      <w:bookmarkEnd w:id="0"/>
+        <w:t>特征</w:t>
+      </w:r>
+      <w:r>
+        <w:t>工程</w:t>
+      </w:r>
     </w:p>
     <w:p>
       <w:pPr>
@@ -149,7 +3029,7 @@
         <w:t>模型</w:t>
       </w:r>
       <w:r>
-        <w:t>融合</w:t>
+        <w:t>调优</w:t>
       </w:r>
     </w:p>
     <w:p>
@@ -160,7 +3040,10 @@
         <w:rPr>
           <w:rFonts w:hint="eastAsia"/>
         </w:rPr>
-        <w:t>提交</w:t>
+        <w:t>模型</w:t>
+      </w:r>
+      <w:r>
+        <w:t>融合</w:t>
       </w:r>
     </w:p>
     <w:p>
@@ -171,28 +3054,54 @@
         <w:rPr>
           <w:rFonts w:hint="eastAsia"/>
         </w:rPr>
-        <w:t>待</w:t>
-      </w:r>
-      <w:r>
-        <w:t>改进</w:t>
+        <w:t>提交</w:t>
       </w:r>
     </w:p>
     <w:p>
       <w:pPr>
         <w:pStyle w:val="1"/>
-        <w:rPr>
-          <w:rFonts w:hint="eastAsia"/>
-        </w:rPr>
       </w:pPr>
       <w:r>
         <w:rPr>
           <w:rFonts w:hint="eastAsia"/>
         </w:rPr>
+        <w:t>待</w:t>
+      </w:r>
+      <w:r>
+        <w:t>改进</w:t>
+      </w:r>
+    </w:p>
+    <w:p>
+      <w:pPr>
+        <w:pStyle w:val="1"/>
+      </w:pPr>
+      <w:r>
+        <w:rPr>
+          <w:rFonts w:hint="eastAsia"/>
+        </w:rPr>
+        <w:lastRenderedPageBreak/>
         <w:t>参考</w:t>
       </w:r>
       <w:r>
         <w:t>连接</w:t>
       </w:r>
+    </w:p>
+    <w:p>
+      <w:hyperlink r:id="rId16" w:history="1">
+        <w:r>
+          <w:rPr>
+            <w:rStyle w:val="a5"/>
+          </w:rPr>
+          <w:t>https://www.kaggle.com/viveksrinivasan/eda-ensemble-model-top-10-percentile/notebook</w:t>
+        </w:r>
+      </w:hyperlink>
+    </w:p>
+    <w:p>
+      <w:pPr>
+        <w:rPr>
+          <w:rFonts w:hint="eastAsia"/>
+        </w:rPr>
+      </w:pPr>
     </w:p>
     <w:p>
       <w:pPr>
@@ -668,6 +3577,51 @@
       <w:szCs w:val="44"/>
     </w:rPr>
   </w:style>
+  <w:style w:type="paragraph" w:styleId="2">
+    <w:name w:val="heading 2"/>
+    <w:basedOn w:val="a"/>
+    <w:next w:val="a"/>
+    <w:link w:val="2Char"/>
+    <w:uiPriority w:val="9"/>
+    <w:unhideWhenUsed/>
+    <w:qFormat/>
+    <w:rsid w:val="00894CF6"/>
+    <w:pPr>
+      <w:keepNext/>
+      <w:keepLines/>
+      <w:spacing w:before="260" w:after="260" w:line="416" w:lineRule="auto"/>
+      <w:outlineLvl w:val="1"/>
+    </w:pPr>
+    <w:rPr>
+      <w:rFonts w:asciiTheme="majorHAnsi" w:eastAsiaTheme="majorEastAsia" w:hAnsiTheme="majorHAnsi" w:cstheme="majorBidi"/>
+      <w:b/>
+      <w:bCs/>
+      <w:sz w:val="32"/>
+      <w:szCs w:val="32"/>
+    </w:rPr>
+  </w:style>
+  <w:style w:type="paragraph" w:styleId="3">
+    <w:name w:val="heading 3"/>
+    <w:basedOn w:val="a"/>
+    <w:next w:val="a"/>
+    <w:link w:val="3Char"/>
+    <w:uiPriority w:val="9"/>
+    <w:unhideWhenUsed/>
+    <w:qFormat/>
+    <w:rsid w:val="00AD13EA"/>
+    <w:pPr>
+      <w:keepNext/>
+      <w:keepLines/>
+      <w:spacing w:before="260" w:after="260" w:line="416" w:lineRule="auto"/>
+      <w:outlineLvl w:val="2"/>
+    </w:pPr>
+    <w:rPr>
+      <w:b/>
+      <w:bCs/>
+      <w:sz w:val="32"/>
+      <w:szCs w:val="32"/>
+    </w:rPr>
+  </w:style>
   <w:style w:type="character" w:default="1" w:styleId="a0">
     <w:name w:val="Default Paragraph Font"/>
     <w:uiPriority w:val="1"/>
@@ -784,6 +3738,119 @@
       <w:color w:val="0563C1" w:themeColor="hyperlink"/>
       <w:u w:val="single"/>
     </w:rPr>
+  </w:style>
+  <w:style w:type="character" w:customStyle="1" w:styleId="2Char">
+    <w:name w:val="标题 2 Char"/>
+    <w:basedOn w:val="a0"/>
+    <w:link w:val="2"/>
+    <w:uiPriority w:val="9"/>
+    <w:rsid w:val="00894CF6"/>
+    <w:rPr>
+      <w:rFonts w:asciiTheme="majorHAnsi" w:eastAsiaTheme="majorEastAsia" w:hAnsiTheme="majorHAnsi" w:cstheme="majorBidi"/>
+      <w:b/>
+      <w:bCs/>
+      <w:sz w:val="32"/>
+      <w:szCs w:val="32"/>
+    </w:rPr>
+  </w:style>
+  <w:style w:type="character" w:customStyle="1" w:styleId="3Char">
+    <w:name w:val="标题 3 Char"/>
+    <w:basedOn w:val="a0"/>
+    <w:link w:val="3"/>
+    <w:uiPriority w:val="9"/>
+    <w:rsid w:val="00AD13EA"/>
+    <w:rPr>
+      <w:b/>
+      <w:bCs/>
+      <w:sz w:val="32"/>
+      <w:szCs w:val="32"/>
+    </w:rPr>
+  </w:style>
+  <w:style w:type="paragraph" w:styleId="HTML">
+    <w:name w:val="HTML Preformatted"/>
+    <w:basedOn w:val="a"/>
+    <w:link w:val="HTMLChar"/>
+    <w:uiPriority w:val="99"/>
+    <w:semiHidden/>
+    <w:unhideWhenUsed/>
+    <w:rsid w:val="00FA10B8"/>
+    <w:pPr>
+      <w:widowControl/>
+      <w:tabs>
+        <w:tab w:val="left" w:pos="916"/>
+        <w:tab w:val="left" w:pos="1832"/>
+        <w:tab w:val="left" w:pos="2748"/>
+        <w:tab w:val="left" w:pos="3664"/>
+        <w:tab w:val="left" w:pos="4580"/>
+        <w:tab w:val="left" w:pos="5496"/>
+        <w:tab w:val="left" w:pos="6412"/>
+        <w:tab w:val="left" w:pos="7328"/>
+        <w:tab w:val="left" w:pos="8244"/>
+        <w:tab w:val="left" w:pos="9160"/>
+        <w:tab w:val="left" w:pos="10076"/>
+        <w:tab w:val="left" w:pos="10992"/>
+        <w:tab w:val="left" w:pos="11908"/>
+        <w:tab w:val="left" w:pos="12824"/>
+        <w:tab w:val="left" w:pos="13740"/>
+        <w:tab w:val="left" w:pos="14656"/>
+      </w:tabs>
+      <w:jc w:val="left"/>
+    </w:pPr>
+    <w:rPr>
+      <w:rFonts w:ascii="宋体" w:eastAsia="宋体" w:hAnsi="宋体" w:cs="宋体"/>
+      <w:kern w:val="0"/>
+      <w:sz w:val="24"/>
+      <w:szCs w:val="24"/>
+    </w:rPr>
+  </w:style>
+  <w:style w:type="character" w:customStyle="1" w:styleId="HTMLChar">
+    <w:name w:val="HTML 预设格式 Char"/>
+    <w:basedOn w:val="a0"/>
+    <w:link w:val="HTML"/>
+    <w:uiPriority w:val="99"/>
+    <w:semiHidden/>
+    <w:rsid w:val="00FA10B8"/>
+    <w:rPr>
+      <w:rFonts w:ascii="宋体" w:eastAsia="宋体" w:hAnsi="宋体" w:cs="宋体"/>
+      <w:kern w:val="0"/>
+      <w:sz w:val="24"/>
+      <w:szCs w:val="24"/>
+    </w:rPr>
+  </w:style>
+  <w:style w:type="character" w:customStyle="1" w:styleId="n">
+    <w:name w:val="n"/>
+    <w:basedOn w:val="a0"/>
+    <w:rsid w:val="00FA10B8"/>
+  </w:style>
+  <w:style w:type="character" w:customStyle="1" w:styleId="p">
+    <w:name w:val="p"/>
+    <w:basedOn w:val="a0"/>
+    <w:rsid w:val="00FA10B8"/>
+  </w:style>
+  <w:style w:type="character" w:customStyle="1" w:styleId="s2">
+    <w:name w:val="s2"/>
+    <w:basedOn w:val="a0"/>
+    <w:rsid w:val="00FA10B8"/>
+  </w:style>
+  <w:style w:type="character" w:customStyle="1" w:styleId="o">
+    <w:name w:val="o"/>
+    <w:basedOn w:val="a0"/>
+    <w:rsid w:val="00FA10B8"/>
+  </w:style>
+  <w:style w:type="character" w:customStyle="1" w:styleId="k">
+    <w:name w:val="k"/>
+    <w:basedOn w:val="a0"/>
+    <w:rsid w:val="00FA10B8"/>
+  </w:style>
+  <w:style w:type="character" w:customStyle="1" w:styleId="mi">
+    <w:name w:val="mi"/>
+    <w:basedOn w:val="a0"/>
+    <w:rsid w:val="00FA10B8"/>
+  </w:style>
+  <w:style w:type="character" w:customStyle="1" w:styleId="si">
+    <w:name w:val="si"/>
+    <w:basedOn w:val="a0"/>
+    <w:rsid w:val="00FA10B8"/>
   </w:style>
 </w:styles>
 </file>

</xml_diff>

<commit_message>
bike sharing demand finished
</commit_message>
<xml_diff>
--- a/Bike Sharing Demand/kaggle (Bike Sharing Demand).docx
+++ b/Bike Sharing Demand/kaggle (Bike Sharing Demand).docx
@@ -41,6 +41,15 @@
         </w:rPr>
         <w:t>）</w:t>
       </w:r>
+      <w:r>
+        <w:rPr>
+          <w:rFonts w:hint="eastAsia"/>
+          <w:b/>
+          <w:sz w:val="32"/>
+          <w:lang w:val="en-US" w:eastAsia="zh-CN"/>
+        </w:rPr>
+        <w:t>20%</w:t>
+      </w:r>
     </w:p>
     <w:p>
       <w:pPr>
@@ -90,6 +99,8 @@
         </w:rPr>
         <w:fldChar w:fldCharType="end"/>
       </w:r>
+      <w:bookmarkStart w:id="0" w:name="_GoBack"/>
+      <w:bookmarkEnd w:id="0"/>
     </w:p>
     <w:p>
       <w:pPr>
@@ -131,6 +142,33 @@
           <w:sz w:val="22"/>
         </w:rPr>
         <w:fldChar w:fldCharType="end"/>
+      </w:r>
+    </w:p>
+    <w:p>
+      <w:pPr>
+        <w:rPr>
+          <w:rFonts w:hint="eastAsia"/>
+          <w:b/>
+          <w:bCs/>
+          <w:color w:val="FF0000"/>
+          <w:sz w:val="28"/>
+          <w:szCs w:val="32"/>
+          <w:highlight w:val="lightGray"/>
+          <w:lang w:val="en-US" w:eastAsia="zh-CN"/>
+        </w:rPr>
+      </w:pPr>
+      <w:r>
+        <w:rPr>
+          <w:rFonts w:hint="eastAsia"/>
+          <w:b/>
+          <w:bCs/>
+          <w:color w:val="FF0000"/>
+          <w:sz w:val="28"/>
+          <w:szCs w:val="32"/>
+          <w:highlight w:val="lightGray"/>
+          <w:lang w:val="en-US" w:eastAsia="zh-CN"/>
+        </w:rPr>
+        <w:t>强调，特征决定结果的高度，模型决定如何逼近这个高度</w:t>
       </w:r>
     </w:p>
     <w:p>
@@ -5523,6 +5561,13 @@
           <w:lang w:val="en-US" w:eastAsia="zh-CN"/>
         </w:rPr>
       </w:pPr>
+      <w:r>
+        <w:rPr>
+          <w:rFonts w:hint="eastAsia"/>
+          <w:lang w:val="en-US" w:eastAsia="zh-CN"/>
+        </w:rPr>
+        <w:t xml:space="preserve">4)month 和hour </w:t>
+      </w:r>
     </w:p>
     <w:p>
       <w:pPr>
@@ -5548,6 +5593,95 @@
           <w:lang w:val="en-US" w:eastAsia="zh-CN"/>
         </w:rPr>
       </w:pPr>
+      <w:r>
+        <w:rPr>
+          <w:rFonts w:hint="eastAsia"/>
+          <w:lang w:val="en-US" w:eastAsia="zh-CN"/>
+        </w:rPr>
+        <w:t>all_df=pd.get_dummies(all_df,columns=['hour_week_section'])</w:t>
+      </w:r>
+    </w:p>
+    <w:p>
+      <w:pPr>
+        <w:pStyle w:val="7"/>
+        <w:keepNext w:val="0"/>
+        <w:keepLines w:val="0"/>
+        <w:widowControl/>
+        <w:suppressLineNumbers w:val="0"/>
+        <w:pBdr>
+          <w:top w:val="none" w:color="auto" w:sz="0" w:space="0"/>
+          <w:left w:val="none" w:color="auto" w:sz="0" w:space="0"/>
+          <w:bottom w:val="none" w:color="auto" w:sz="0" w:space="0"/>
+          <w:right w:val="none" w:color="auto" w:sz="0" w:space="0"/>
+        </w:pBdr>
+        <w:shd w:val="clear" w:fill="FFFFFF"/>
+        <w:wordWrap w:val="0"/>
+        <w:spacing w:before="0" w:beforeAutospacing="0" w:after="0" w:afterAutospacing="0"/>
+        <w:ind w:left="0" w:right="0" w:firstLine="0"/>
+        <w:jc w:val="left"/>
+        <w:textAlignment w:val="baseline"/>
+        <w:rPr>
+          <w:rFonts w:hint="eastAsia"/>
+          <w:lang w:val="en-US" w:eastAsia="zh-CN"/>
+        </w:rPr>
+      </w:pPr>
+      <w:r>
+        <w:rPr>
+          <w:rFonts w:hint="eastAsia"/>
+          <w:lang w:val="en-US" w:eastAsia="zh-CN"/>
+        </w:rPr>
+        <w:t>all_df=pd.get_dummies(all_df,columns=['hour_workingday'])</w:t>
+      </w:r>
+    </w:p>
+    <w:p>
+      <w:pPr>
+        <w:pStyle w:val="7"/>
+        <w:keepNext w:val="0"/>
+        <w:keepLines w:val="0"/>
+        <w:widowControl/>
+        <w:suppressLineNumbers w:val="0"/>
+        <w:pBdr>
+          <w:top w:val="none" w:color="auto" w:sz="0" w:space="0"/>
+          <w:left w:val="none" w:color="auto" w:sz="0" w:space="0"/>
+          <w:bottom w:val="none" w:color="auto" w:sz="0" w:space="0"/>
+          <w:right w:val="none" w:color="auto" w:sz="0" w:space="0"/>
+        </w:pBdr>
+        <w:shd w:val="clear" w:fill="FFFFFF"/>
+        <w:wordWrap w:val="0"/>
+        <w:spacing w:before="0" w:beforeAutospacing="0" w:after="0" w:afterAutospacing="0"/>
+        <w:ind w:left="0" w:right="0" w:firstLine="0"/>
+        <w:jc w:val="left"/>
+        <w:textAlignment w:val="baseline"/>
+        <w:rPr>
+          <w:rFonts w:hint="eastAsia"/>
+          <w:lang w:val="en-US" w:eastAsia="zh-CN"/>
+        </w:rPr>
+      </w:pPr>
+    </w:p>
+    <w:p>
+      <w:pPr>
+        <w:pStyle w:val="7"/>
+        <w:keepNext w:val="0"/>
+        <w:keepLines w:val="0"/>
+        <w:widowControl/>
+        <w:suppressLineNumbers w:val="0"/>
+        <w:pBdr>
+          <w:top w:val="none" w:color="auto" w:sz="0" w:space="0"/>
+          <w:left w:val="none" w:color="auto" w:sz="0" w:space="0"/>
+          <w:bottom w:val="none" w:color="auto" w:sz="0" w:space="0"/>
+          <w:right w:val="none" w:color="auto" w:sz="0" w:space="0"/>
+        </w:pBdr>
+        <w:shd w:val="clear" w:fill="FFFFFF"/>
+        <w:wordWrap w:val="0"/>
+        <w:spacing w:before="0" w:beforeAutospacing="0" w:after="0" w:afterAutospacing="0"/>
+        <w:ind w:left="0" w:right="0" w:firstLine="0"/>
+        <w:jc w:val="left"/>
+        <w:textAlignment w:val="baseline"/>
+        <w:rPr>
+          <w:rFonts w:hint="eastAsia"/>
+          <w:lang w:val="en-US" w:eastAsia="zh-CN"/>
+        </w:rPr>
+      </w:pPr>
     </w:p>
     <w:p>
       <w:pPr>
@@ -5791,8 +5925,6 @@
           <w:lang w:val="en-US" w:eastAsia="zh-CN"/>
         </w:rPr>
       </w:pPr>
-      <w:bookmarkStart w:id="0" w:name="_GoBack"/>
-      <w:bookmarkEnd w:id="0"/>
     </w:p>
     <w:p>
       <w:pPr>
@@ -5859,18 +5991,795 @@
     </w:p>
     <w:p>
       <w:pPr>
+        <w:pStyle w:val="3"/>
+        <w:rPr>
+          <w:rFonts w:hint="eastAsia"/>
+          <w:lang w:val="en-US" w:eastAsia="zh-CN"/>
+        </w:rPr>
+      </w:pPr>
+      <w:r>
+        <w:rPr>
+          <w:rFonts w:hint="eastAsia"/>
+          <w:lang w:val="en-US" w:eastAsia="zh-CN"/>
+        </w:rPr>
+        <w:t>Ridge 和lasso</w:t>
+      </w:r>
+    </w:p>
+    <w:p>
+      <w:pPr>
+        <w:rPr>
+          <w:rFonts w:hint="eastAsia"/>
+          <w:lang w:val="en-US" w:eastAsia="zh-CN"/>
+        </w:rPr>
+      </w:pPr>
+      <w:r>
+        <w:rPr>
+          <w:rFonts w:hint="eastAsia"/>
+          <w:lang w:val="en-US" w:eastAsia="zh-CN"/>
+        </w:rPr>
+        <w:t>采用ridge 搞一把试试</w:t>
+      </w:r>
+    </w:p>
+    <w:p>
+      <w:r>
+        <w:drawing>
+          <wp:inline distT="0" distB="0" distL="114300" distR="114300">
+            <wp:extent cx="5271135" cy="2760345"/>
+            <wp:effectExtent l="0" t="0" r="12065" b="8255"/>
+            <wp:docPr id="14" name="图片 1"/>
+            <wp:cNvGraphicFramePr>
+              <a:graphicFrameLocks xmlns:a="http://schemas.openxmlformats.org/drawingml/2006/main" noChangeAspect="1"/>
+            </wp:cNvGraphicFramePr>
+            <a:graphic xmlns:a="http://schemas.openxmlformats.org/drawingml/2006/main">
+              <a:graphicData uri="http://schemas.openxmlformats.org/drawingml/2006/picture">
+                <pic:pic xmlns:pic="http://schemas.openxmlformats.org/drawingml/2006/picture">
+                  <pic:nvPicPr>
+                    <pic:cNvPr id="14" name="图片 1"/>
+                    <pic:cNvPicPr>
+                      <a:picLocks noChangeAspect="1"/>
+                    </pic:cNvPicPr>
+                  </pic:nvPicPr>
+                  <pic:blipFill>
+                    <a:blip r:embed="rId37"/>
+                    <a:stretch>
+                      <a:fillRect/>
+                    </a:stretch>
+                  </pic:blipFill>
+                  <pic:spPr>
+                    <a:xfrm>
+                      <a:off x="0" y="0"/>
+                      <a:ext cx="5271135" cy="2760345"/>
+                    </a:xfrm>
+                    <a:prstGeom prst="rect">
+                      <a:avLst/>
+                    </a:prstGeom>
+                    <a:noFill/>
+                    <a:ln w="9525">
+                      <a:noFill/>
+                    </a:ln>
+                  </pic:spPr>
+                </pic:pic>
+              </a:graphicData>
+            </a:graphic>
+          </wp:inline>
+        </w:drawing>
+      </w:r>
+    </w:p>
+    <w:p>
+      <w:pPr>
+        <w:rPr>
+          <w:rFonts w:hint="eastAsia"/>
+          <w:lang w:val="en-US" w:eastAsia="zh-CN"/>
+        </w:rPr>
+      </w:pPr>
+      <w:r>
+        <w:rPr>
+          <w:rFonts w:hint="eastAsia"/>
+          <w:lang w:val="en-US" w:eastAsia="zh-CN"/>
+        </w:rPr>
+        <w:t>0.42看起来还不错。当然是越小越好喽。</w:t>
+      </w:r>
+    </w:p>
+    <w:p>
+      <w:r>
+        <w:drawing>
+          <wp:inline distT="0" distB="0" distL="114300" distR="114300">
+            <wp:extent cx="5270500" cy="1237615"/>
+            <wp:effectExtent l="0" t="0" r="0" b="6985"/>
+            <wp:docPr id="35" name="图片 2"/>
+            <wp:cNvGraphicFramePr>
+              <a:graphicFrameLocks xmlns:a="http://schemas.openxmlformats.org/drawingml/2006/main" noChangeAspect="1"/>
+            </wp:cNvGraphicFramePr>
+            <a:graphic xmlns:a="http://schemas.openxmlformats.org/drawingml/2006/main">
+              <a:graphicData uri="http://schemas.openxmlformats.org/drawingml/2006/picture">
+                <pic:pic xmlns:pic="http://schemas.openxmlformats.org/drawingml/2006/picture">
+                  <pic:nvPicPr>
+                    <pic:cNvPr id="35" name="图片 2"/>
+                    <pic:cNvPicPr>
+                      <a:picLocks noChangeAspect="1"/>
+                    </pic:cNvPicPr>
+                  </pic:nvPicPr>
+                  <pic:blipFill>
+                    <a:blip r:embed="rId38"/>
+                    <a:stretch>
+                      <a:fillRect/>
+                    </a:stretch>
+                  </pic:blipFill>
+                  <pic:spPr>
+                    <a:xfrm>
+                      <a:off x="0" y="0"/>
+                      <a:ext cx="5270500" cy="1237615"/>
+                    </a:xfrm>
+                    <a:prstGeom prst="rect">
+                      <a:avLst/>
+                    </a:prstGeom>
+                    <a:noFill/>
+                    <a:ln w="9525">
+                      <a:noFill/>
+                    </a:ln>
+                  </pic:spPr>
+                </pic:pic>
+              </a:graphicData>
+            </a:graphic>
+          </wp:inline>
+        </w:drawing>
+      </w:r>
+    </w:p>
+    <w:p>
+      <w:pPr>
+        <w:rPr>
+          <w:rFonts w:hint="eastAsia"/>
+          <w:lang w:val="en-US" w:eastAsia="zh-CN"/>
+        </w:rPr>
+      </w:pPr>
+      <w:r>
+        <w:rPr>
+          <w:rFonts w:hint="eastAsia"/>
+          <w:lang w:val="en-US" w:eastAsia="zh-CN"/>
+        </w:rPr>
+        <w:t>提交试试</w:t>
+      </w:r>
+    </w:p>
+    <w:p>
+      <w:pPr>
+        <w:rPr>
+          <w:rFonts w:hint="eastAsia"/>
+          <w:lang w:val="en-US" w:eastAsia="zh-CN"/>
+        </w:rPr>
+      </w:pPr>
+    </w:p>
+    <w:p>
+      <w:r>
+        <w:drawing>
+          <wp:inline distT="0" distB="0" distL="114300" distR="114300">
+            <wp:extent cx="5265420" cy="900430"/>
+            <wp:effectExtent l="0" t="0" r="5080" b="1270"/>
+            <wp:docPr id="36" name="图片 3"/>
+            <wp:cNvGraphicFramePr>
+              <a:graphicFrameLocks xmlns:a="http://schemas.openxmlformats.org/drawingml/2006/main" noChangeAspect="1"/>
+            </wp:cNvGraphicFramePr>
+            <a:graphic xmlns:a="http://schemas.openxmlformats.org/drawingml/2006/main">
+              <a:graphicData uri="http://schemas.openxmlformats.org/drawingml/2006/picture">
+                <pic:pic xmlns:pic="http://schemas.openxmlformats.org/drawingml/2006/picture">
+                  <pic:nvPicPr>
+                    <pic:cNvPr id="36" name="图片 3"/>
+                    <pic:cNvPicPr>
+                      <a:picLocks noChangeAspect="1"/>
+                    </pic:cNvPicPr>
+                  </pic:nvPicPr>
+                  <pic:blipFill>
+                    <a:blip r:embed="rId39"/>
+                    <a:stretch>
+                      <a:fillRect/>
+                    </a:stretch>
+                  </pic:blipFill>
+                  <pic:spPr>
+                    <a:xfrm>
+                      <a:off x="0" y="0"/>
+                      <a:ext cx="5265420" cy="900430"/>
+                    </a:xfrm>
+                    <a:prstGeom prst="rect">
+                      <a:avLst/>
+                    </a:prstGeom>
+                    <a:noFill/>
+                    <a:ln w="9525">
+                      <a:noFill/>
+                    </a:ln>
+                  </pic:spPr>
+                </pic:pic>
+              </a:graphicData>
+            </a:graphic>
+          </wp:inline>
+        </w:drawing>
+      </w:r>
+    </w:p>
+    <w:p>
+      <w:pPr>
+        <w:rPr>
+          <w:rFonts w:hint="eastAsia"/>
+          <w:lang w:val="en-US" w:eastAsia="zh-CN"/>
+        </w:rPr>
+      </w:pPr>
+      <w:r>
+        <w:rPr>
+          <w:rFonts w:hint="eastAsia"/>
+          <w:lang w:val="en-US" w:eastAsia="zh-CN"/>
+        </w:rPr>
+        <w:t>还需要提高，可以看到最新的第一是：0.337。可以把整个leader board 下载下来，因为该比赛已经停止，所以看不到排名。我们大致排名在30%左右。降到0.4就很不错了。</w:t>
+      </w:r>
+    </w:p>
+    <w:p>
+      <w:pPr>
+        <w:rPr>
+          <w:rFonts w:hint="eastAsia"/>
+          <w:lang w:val="en-US" w:eastAsia="zh-CN"/>
+        </w:rPr>
+      </w:pPr>
+    </w:p>
+    <w:p>
+      <w:pPr>
+        <w:rPr>
+          <w:rFonts w:hint="eastAsia"/>
+          <w:lang w:val="en-US" w:eastAsia="zh-CN"/>
+        </w:rPr>
+      </w:pPr>
+      <w:r>
+        <w:rPr>
+          <w:rFonts w:hint="eastAsia"/>
+          <w:lang w:val="en-US" w:eastAsia="zh-CN"/>
+        </w:rPr>
+        <w:t>对于lasso</w:t>
+      </w:r>
+    </w:p>
+    <w:p>
+      <w:pPr>
+        <w:rPr>
+          <w:rFonts w:hint="eastAsia"/>
+          <w:lang w:val="en-US" w:eastAsia="zh-CN"/>
+        </w:rPr>
+      </w:pPr>
+      <w:r>
+        <w:rPr>
+          <w:rFonts w:hint="eastAsia"/>
+          <w:lang w:val="en-US" w:eastAsia="zh-CN"/>
+        </w:rPr>
+        <w:t>代码如下：</w:t>
+      </w:r>
+    </w:p>
+    <w:p>
+      <w:pPr>
+        <w:rPr>
+          <w:rFonts w:hint="eastAsia"/>
+          <w:lang w:val="en-US" w:eastAsia="zh-CN"/>
+        </w:rPr>
+      </w:pPr>
+      <w:r>
+        <w:drawing>
+          <wp:inline distT="0" distB="0" distL="114300" distR="114300">
+            <wp:extent cx="5273675" cy="4017010"/>
+            <wp:effectExtent l="0" t="0" r="9525" b="8890"/>
+            <wp:docPr id="39" name="图片 6"/>
+            <wp:cNvGraphicFramePr>
+              <a:graphicFrameLocks xmlns:a="http://schemas.openxmlformats.org/drawingml/2006/main" noChangeAspect="1"/>
+            </wp:cNvGraphicFramePr>
+            <a:graphic xmlns:a="http://schemas.openxmlformats.org/drawingml/2006/main">
+              <a:graphicData uri="http://schemas.openxmlformats.org/drawingml/2006/picture">
+                <pic:pic xmlns:pic="http://schemas.openxmlformats.org/drawingml/2006/picture">
+                  <pic:nvPicPr>
+                    <pic:cNvPr id="39" name="图片 6"/>
+                    <pic:cNvPicPr>
+                      <a:picLocks noChangeAspect="1"/>
+                    </pic:cNvPicPr>
+                  </pic:nvPicPr>
+                  <pic:blipFill>
+                    <a:blip r:embed="rId40"/>
+                    <a:stretch>
+                      <a:fillRect/>
+                    </a:stretch>
+                  </pic:blipFill>
+                  <pic:spPr>
+                    <a:xfrm>
+                      <a:off x="0" y="0"/>
+                      <a:ext cx="5273675" cy="4017010"/>
+                    </a:xfrm>
+                    <a:prstGeom prst="rect">
+                      <a:avLst/>
+                    </a:prstGeom>
+                    <a:noFill/>
+                    <a:ln w="9525">
+                      <a:noFill/>
+                    </a:ln>
+                  </pic:spPr>
+                </pic:pic>
+              </a:graphicData>
+            </a:graphic>
+          </wp:inline>
+        </w:drawing>
+      </w:r>
+    </w:p>
+    <w:p>
+      <w:pPr>
+        <w:rPr>
+          <w:rFonts w:hint="eastAsia"/>
+          <w:lang w:val="en-US" w:eastAsia="zh-CN"/>
+        </w:rPr>
+      </w:pPr>
+    </w:p>
+    <w:p>
+      <w:r>
+        <w:drawing>
+          <wp:inline distT="0" distB="0" distL="114300" distR="114300">
+            <wp:extent cx="5266690" cy="1040765"/>
+            <wp:effectExtent l="0" t="0" r="3810" b="635"/>
+            <wp:docPr id="38" name="图片 5"/>
+            <wp:cNvGraphicFramePr>
+              <a:graphicFrameLocks xmlns:a="http://schemas.openxmlformats.org/drawingml/2006/main" noChangeAspect="1"/>
+            </wp:cNvGraphicFramePr>
+            <a:graphic xmlns:a="http://schemas.openxmlformats.org/drawingml/2006/main">
+              <a:graphicData uri="http://schemas.openxmlformats.org/drawingml/2006/picture">
+                <pic:pic xmlns:pic="http://schemas.openxmlformats.org/drawingml/2006/picture">
+                  <pic:nvPicPr>
+                    <pic:cNvPr id="38" name="图片 5"/>
+                    <pic:cNvPicPr>
+                      <a:picLocks noChangeAspect="1"/>
+                    </pic:cNvPicPr>
+                  </pic:nvPicPr>
+                  <pic:blipFill>
+                    <a:blip r:embed="rId41"/>
+                    <a:stretch>
+                      <a:fillRect/>
+                    </a:stretch>
+                  </pic:blipFill>
+                  <pic:spPr>
+                    <a:xfrm>
+                      <a:off x="0" y="0"/>
+                      <a:ext cx="5266690" cy="1040765"/>
+                    </a:xfrm>
+                    <a:prstGeom prst="rect">
+                      <a:avLst/>
+                    </a:prstGeom>
+                    <a:noFill/>
+                    <a:ln w="9525">
+                      <a:noFill/>
+                    </a:ln>
+                  </pic:spPr>
+                </pic:pic>
+              </a:graphicData>
+            </a:graphic>
+          </wp:inline>
+        </w:drawing>
+      </w:r>
+    </w:p>
+    <w:p>
+      <w:pPr>
+        <w:rPr>
+          <w:rFonts w:hint="eastAsia"/>
+          <w:lang w:val="en-US" w:eastAsia="zh-CN"/>
+        </w:rPr>
+      </w:pPr>
+    </w:p>
+    <w:p>
+      <w:pPr>
+        <w:rPr>
+          <w:rFonts w:hint="eastAsia"/>
+          <w:lang w:val="en-US" w:eastAsia="zh-CN"/>
+        </w:rPr>
+      </w:pPr>
+      <w:r>
+        <w:rPr>
+          <w:rFonts w:hint="eastAsia"/>
+          <w:lang w:val="en-US" w:eastAsia="zh-CN"/>
+        </w:rPr>
+        <w:t>明显lasso放弃。</w:t>
+      </w:r>
+    </w:p>
+    <w:p>
+      <w:pPr>
+        <w:pStyle w:val="3"/>
+        <w:rPr>
+          <w:rFonts w:hint="eastAsia"/>
+          <w:lang w:val="en-US" w:eastAsia="zh-CN"/>
+        </w:rPr>
+      </w:pPr>
+      <w:r>
+        <w:rPr>
+          <w:rFonts w:hint="eastAsia"/>
+          <w:lang w:val="en-US" w:eastAsia="zh-CN"/>
+        </w:rPr>
+        <w:t>随机森林</w:t>
+      </w:r>
+    </w:p>
+    <w:p>
+      <w:pPr>
+        <w:rPr>
+          <w:rFonts w:hint="eastAsia"/>
+          <w:lang w:val="en-US" w:eastAsia="zh-CN"/>
+        </w:rPr>
+      </w:pPr>
+      <w:r>
+        <w:rPr>
+          <w:rFonts w:hint="eastAsia"/>
+          <w:lang w:val="en-US" w:eastAsia="zh-CN"/>
+        </w:rPr>
+        <w:t>太难调整了。。。。主要是俺的笔记本差呀，哎，运行半天出不来的呢。</w:t>
+      </w:r>
+    </w:p>
+    <w:p>
+      <w:pPr>
+        <w:rPr>
+          <w:rFonts w:hint="eastAsia"/>
+          <w:lang w:val="en-US" w:eastAsia="zh-CN"/>
+        </w:rPr>
+      </w:pPr>
+      <w:r>
+        <w:rPr>
+          <w:rFonts w:hint="eastAsia"/>
+          <w:lang w:val="en-US" w:eastAsia="zh-CN"/>
+        </w:rPr>
+        <w:t>这里我就使用随便一个参数啦，实际工作中不要这样，需要不断调整参数的。</w:t>
+      </w:r>
+    </w:p>
+    <w:p>
+      <w:pPr>
+        <w:rPr>
+          <w:rFonts w:hint="eastAsia"/>
+          <w:lang w:val="en-US" w:eastAsia="zh-CN"/>
+        </w:rPr>
+      </w:pPr>
+      <w:r>
+        <w:rPr>
+          <w:rFonts w:hint="eastAsia"/>
+          <w:lang w:val="en-US" w:eastAsia="zh-CN"/>
+        </w:rPr>
+        <w:t>rf=RandomForestRegressor(random_state=0, n_estimators=3000, n_jobs=-1,oob_score=True)</w:t>
+      </w:r>
+    </w:p>
+    <w:p>
+      <w:pPr>
+        <w:rPr>
+          <w:rFonts w:hint="eastAsia"/>
+          <w:lang w:val="en-US" w:eastAsia="zh-CN"/>
+        </w:rPr>
+      </w:pPr>
+      <w:r>
+        <w:rPr>
+          <w:rFonts w:hint="eastAsia"/>
+          <w:lang w:val="en-US" w:eastAsia="zh-CN"/>
+        </w:rPr>
+        <w:t>rf.fit(X=X,y=y_all)</w:t>
+      </w:r>
+    </w:p>
+    <w:p>
+      <w:pPr>
+        <w:rPr>
+          <w:rFonts w:hint="eastAsia"/>
+          <w:lang w:val="en-US" w:eastAsia="zh-CN"/>
+        </w:rPr>
+      </w:pPr>
+      <w:r>
+        <w:rPr>
+          <w:rFonts w:hint="eastAsia"/>
+          <w:lang w:val="en-US" w:eastAsia="zh-CN"/>
+        </w:rPr>
+        <w:t>pre=rf.predict(X)</w:t>
+      </w:r>
+    </w:p>
+    <w:p>
+      <w:pPr>
+        <w:rPr>
+          <w:rFonts w:hint="eastAsia"/>
+          <w:lang w:val="en-US" w:eastAsia="zh-CN"/>
+        </w:rPr>
+      </w:pPr>
+      <w:r>
+        <w:rPr>
+          <w:rFonts w:hint="eastAsia"/>
+          <w:lang w:val="en-US" w:eastAsia="zh-CN"/>
+        </w:rPr>
+        <w:t>print ("RMSLE Value For Ridge Regression: ",rmsle(y_all,pre))</w:t>
+      </w:r>
+    </w:p>
+    <w:p>
+      <w:pPr>
+        <w:rPr>
+          <w:rFonts w:hint="eastAsia"/>
+          <w:lang w:val="en-US" w:eastAsia="zh-CN"/>
+        </w:rPr>
+      </w:pPr>
+    </w:p>
+    <w:p>
+      <w:pPr>
+        <w:rPr>
+          <w:rFonts w:hint="eastAsia"/>
+          <w:lang w:val="en-US" w:eastAsia="zh-CN"/>
+        </w:rPr>
+      </w:pPr>
+      <w:r>
+        <w:rPr>
+          <w:rFonts w:hint="eastAsia"/>
+          <w:lang w:val="en-US" w:eastAsia="zh-CN"/>
+        </w:rPr>
+        <w:t>得到结果如下：</w:t>
+      </w:r>
+    </w:p>
+    <w:p>
+      <w:r>
+        <w:drawing>
+          <wp:inline distT="0" distB="0" distL="114300" distR="114300">
+            <wp:extent cx="5266055" cy="1371600"/>
+            <wp:effectExtent l="0" t="0" r="4445" b="0"/>
+            <wp:docPr id="37" name="图片 4"/>
+            <wp:cNvGraphicFramePr>
+              <a:graphicFrameLocks xmlns:a="http://schemas.openxmlformats.org/drawingml/2006/main" noChangeAspect="1"/>
+            </wp:cNvGraphicFramePr>
+            <a:graphic xmlns:a="http://schemas.openxmlformats.org/drawingml/2006/main">
+              <a:graphicData uri="http://schemas.openxmlformats.org/drawingml/2006/picture">
+                <pic:pic xmlns:pic="http://schemas.openxmlformats.org/drawingml/2006/picture">
+                  <pic:nvPicPr>
+                    <pic:cNvPr id="37" name="图片 4"/>
+                    <pic:cNvPicPr>
+                      <a:picLocks noChangeAspect="1"/>
+                    </pic:cNvPicPr>
+                  </pic:nvPicPr>
+                  <pic:blipFill>
+                    <a:blip r:embed="rId42"/>
+                    <a:stretch>
+                      <a:fillRect/>
+                    </a:stretch>
+                  </pic:blipFill>
+                  <pic:spPr>
+                    <a:xfrm>
+                      <a:off x="0" y="0"/>
+                      <a:ext cx="5266055" cy="1371600"/>
+                    </a:xfrm>
+                    <a:prstGeom prst="rect">
+                      <a:avLst/>
+                    </a:prstGeom>
+                    <a:noFill/>
+                    <a:ln w="9525">
+                      <a:noFill/>
+                    </a:ln>
+                  </pic:spPr>
+                </pic:pic>
+              </a:graphicData>
+            </a:graphic>
+          </wp:inline>
+        </w:drawing>
+      </w:r>
+    </w:p>
+    <w:p>
+      <w:pPr>
+        <w:rPr>
+          <w:rFonts w:hint="eastAsia"/>
+          <w:lang w:val="en-US" w:eastAsia="zh-CN"/>
+        </w:rPr>
+      </w:pPr>
+      <w:r>
+        <w:rPr>
+          <w:rFonts w:hint="eastAsia"/>
+          <w:lang w:val="en-US" w:eastAsia="zh-CN"/>
+        </w:rPr>
+        <w:t>这个结果大约在top20%左右。这个可以作为一个baseline，后面进行模型调优以这个为基准参照。</w:t>
+      </w:r>
+    </w:p>
+    <w:p>
+      <w:pPr>
+        <w:pStyle w:val="3"/>
+        <w:rPr>
+          <w:rFonts w:hint="eastAsia"/>
+          <w:lang w:val="en-US" w:eastAsia="zh-CN"/>
+        </w:rPr>
+      </w:pPr>
+      <w:r>
+        <w:rPr>
+          <w:rFonts w:hint="eastAsia"/>
+          <w:lang w:val="en-US" w:eastAsia="zh-CN"/>
+        </w:rPr>
+        <w:t>GBR（</w:t>
+      </w:r>
+      <w:r>
+        <w:rPr>
+          <w:rFonts w:hint="default"/>
+        </w:rPr>
+        <w:t>GradientBoostingRegressor</w:t>
+      </w:r>
+      <w:r>
+        <w:rPr>
+          <w:rFonts w:hint="eastAsia"/>
+          <w:lang w:val="en-US" w:eastAsia="zh-CN"/>
+        </w:rPr>
+        <w:t>）</w:t>
+      </w:r>
+    </w:p>
+    <w:p>
+      <w:pPr>
+        <w:rPr>
+          <w:rFonts w:hint="eastAsia"/>
+          <w:lang w:val="en-US" w:eastAsia="zh-CN"/>
+        </w:rPr>
+      </w:pPr>
+      <w:r>
+        <w:rPr>
+          <w:rFonts w:hint="eastAsia"/>
+          <w:lang w:val="en-US" w:eastAsia="zh-CN"/>
+        </w:rPr>
+        <w:t>采用gbr测试下。</w:t>
+      </w:r>
+    </w:p>
+    <w:p>
+      <w:r>
+        <w:drawing>
+          <wp:inline distT="0" distB="0" distL="114300" distR="114300">
+            <wp:extent cx="5269865" cy="685165"/>
+            <wp:effectExtent l="0" t="0" r="635" b="635"/>
+            <wp:docPr id="40" name="图片 7"/>
+            <wp:cNvGraphicFramePr>
+              <a:graphicFrameLocks xmlns:a="http://schemas.openxmlformats.org/drawingml/2006/main" noChangeAspect="1"/>
+            </wp:cNvGraphicFramePr>
+            <a:graphic xmlns:a="http://schemas.openxmlformats.org/drawingml/2006/main">
+              <a:graphicData uri="http://schemas.openxmlformats.org/drawingml/2006/picture">
+                <pic:pic xmlns:pic="http://schemas.openxmlformats.org/drawingml/2006/picture">
+                  <pic:nvPicPr>
+                    <pic:cNvPr id="40" name="图片 7"/>
+                    <pic:cNvPicPr>
+                      <a:picLocks noChangeAspect="1"/>
+                    </pic:cNvPicPr>
+                  </pic:nvPicPr>
+                  <pic:blipFill>
+                    <a:blip r:embed="rId43"/>
+                    <a:stretch>
+                      <a:fillRect/>
+                    </a:stretch>
+                  </pic:blipFill>
+                  <pic:spPr>
+                    <a:xfrm>
+                      <a:off x="0" y="0"/>
+                      <a:ext cx="5269865" cy="685165"/>
+                    </a:xfrm>
+                    <a:prstGeom prst="rect">
+                      <a:avLst/>
+                    </a:prstGeom>
+                    <a:noFill/>
+                    <a:ln w="9525">
+                      <a:noFill/>
+                    </a:ln>
+                  </pic:spPr>
+                </pic:pic>
+              </a:graphicData>
+            </a:graphic>
+          </wp:inline>
+        </w:drawing>
+      </w:r>
+    </w:p>
+    <w:p>
+      <w:pPr>
+        <w:rPr>
+          <w:rFonts w:hint="eastAsia"/>
+          <w:lang w:val="en-US" w:eastAsia="zh-CN"/>
+        </w:rPr>
+      </w:pPr>
+      <w:r>
+        <w:rPr>
+          <w:rFonts w:hint="eastAsia"/>
+          <w:lang w:val="en-US" w:eastAsia="zh-CN"/>
+        </w:rPr>
+        <w:t>估计效果应该不怎么好。</w:t>
+      </w:r>
+    </w:p>
+    <w:p>
+      <w:r>
+        <w:drawing>
+          <wp:inline distT="0" distB="0" distL="114300" distR="114300">
+            <wp:extent cx="5271770" cy="1148715"/>
+            <wp:effectExtent l="0" t="0" r="11430" b="6985"/>
+            <wp:docPr id="41" name="图片 8"/>
+            <wp:cNvGraphicFramePr>
+              <a:graphicFrameLocks xmlns:a="http://schemas.openxmlformats.org/drawingml/2006/main" noChangeAspect="1"/>
+            </wp:cNvGraphicFramePr>
+            <a:graphic xmlns:a="http://schemas.openxmlformats.org/drawingml/2006/main">
+              <a:graphicData uri="http://schemas.openxmlformats.org/drawingml/2006/picture">
+                <pic:pic xmlns:pic="http://schemas.openxmlformats.org/drawingml/2006/picture">
+                  <pic:nvPicPr>
+                    <pic:cNvPr id="41" name="图片 8"/>
+                    <pic:cNvPicPr>
+                      <a:picLocks noChangeAspect="1"/>
+                    </pic:cNvPicPr>
+                  </pic:nvPicPr>
+                  <pic:blipFill>
+                    <a:blip r:embed="rId44"/>
+                    <a:stretch>
+                      <a:fillRect/>
+                    </a:stretch>
+                  </pic:blipFill>
+                  <pic:spPr>
+                    <a:xfrm>
+                      <a:off x="0" y="0"/>
+                      <a:ext cx="5271770" cy="1148715"/>
+                    </a:xfrm>
+                    <a:prstGeom prst="rect">
+                      <a:avLst/>
+                    </a:prstGeom>
+                    <a:noFill/>
+                    <a:ln w="9525">
+                      <a:noFill/>
+                    </a:ln>
+                  </pic:spPr>
+                </pic:pic>
+              </a:graphicData>
+            </a:graphic>
+          </wp:inline>
+        </w:drawing>
+      </w:r>
+    </w:p>
+    <w:p>
+      <w:pPr>
+        <w:rPr>
+          <w:rFonts w:hint="eastAsia"/>
+          <w:lang w:val="en-US" w:eastAsia="zh-CN"/>
+        </w:rPr>
+      </w:pPr>
+      <w:r>
+        <w:rPr>
+          <w:rFonts w:hint="eastAsia"/>
+          <w:lang w:val="en-US" w:eastAsia="zh-CN"/>
+        </w:rPr>
+        <w:t>果然，gbr效果不咋地。</w:t>
+      </w:r>
+    </w:p>
+    <w:p>
+      <w:pPr>
+        <w:rPr>
+          <w:rFonts w:hint="eastAsia"/>
+          <w:lang w:val="en-US" w:eastAsia="zh-CN"/>
+        </w:rPr>
+      </w:pPr>
+      <w:r>
+        <w:rPr>
+          <w:rFonts w:hint="eastAsia"/>
+          <w:lang w:val="en-US" w:eastAsia="zh-CN"/>
+        </w:rPr>
+        <w:t>这里没有调参，电脑烧不起啊。</w:t>
+      </w:r>
+    </w:p>
+    <w:p>
+      <w:pPr>
+        <w:rPr>
+          <w:rFonts w:hint="eastAsia"/>
+          <w:lang w:val="en-US" w:eastAsia="zh-CN"/>
+        </w:rPr>
+      </w:pPr>
+    </w:p>
+    <w:p/>
+    <w:p>
+      <w:pPr>
         <w:pStyle w:val="2"/>
-      </w:pPr>
-      <w:r>
-        <w:rPr>
-          <w:rFonts w:hint="eastAsia"/>
-        </w:rPr>
-        <w:t>模型</w:t>
-      </w:r>
-      <w:r>
-        <w:t>融合</w:t>
-      </w:r>
-    </w:p>
+        <w:rPr>
+          <w:rFonts w:hint="eastAsia"/>
+        </w:rPr>
+      </w:pPr>
+      <w:r>
+        <w:rPr>
+          <w:rFonts w:hint="eastAsia"/>
+        </w:rPr>
+        <w:t>提交</w:t>
+      </w:r>
+    </w:p>
+    <w:p>
+      <w:pPr>
+        <w:rPr>
+          <w:rFonts w:hint="eastAsia" w:eastAsiaTheme="minorEastAsia"/>
+          <w:lang w:val="en-US" w:eastAsia="zh-CN"/>
+        </w:rPr>
+      </w:pPr>
+      <w:r>
+        <w:rPr>
+          <w:rFonts w:hint="eastAsia"/>
+          <w:lang w:val="en-US" w:eastAsia="zh-CN"/>
+        </w:rPr>
+        <w:t>最后以随机森林为结果进行提交。排名约top20%</w:t>
+      </w:r>
+    </w:p>
+    <w:p/>
     <w:p>
       <w:pPr>
         <w:pStyle w:val="2"/>
@@ -5879,8 +6788,154 @@
         <w:rPr>
           <w:rFonts w:hint="eastAsia"/>
         </w:rPr>
-        <w:t>提交</w:t>
-      </w:r>
+        <w:t>待</w:t>
+      </w:r>
+      <w:r>
+        <w:t>改进</w:t>
+      </w:r>
+    </w:p>
+    <w:p>
+      <w:pPr>
+        <w:numPr>
+          <w:ilvl w:val="0"/>
+          <w:numId w:val="3"/>
+        </w:numPr>
+        <w:rPr>
+          <w:rFonts w:hint="eastAsia"/>
+          <w:lang w:val="en-US" w:eastAsia="zh-CN"/>
+        </w:rPr>
+      </w:pPr>
+      <w:r>
+        <w:rPr>
+          <w:rFonts w:hint="eastAsia"/>
+          <w:lang w:val="en-US" w:eastAsia="zh-CN"/>
+        </w:rPr>
+        <w:t>风速为0可能需要重新进行填充</w:t>
+      </w:r>
+    </w:p>
+    <w:p>
+      <w:pPr>
+        <w:numPr>
+          <w:ilvl w:val="0"/>
+          <w:numId w:val="3"/>
+        </w:numPr>
+        <w:rPr>
+          <w:rFonts w:hint="eastAsia"/>
+          <w:lang w:val="en-US" w:eastAsia="zh-CN"/>
+        </w:rPr>
+      </w:pPr>
+      <w:r>
+        <w:rPr>
+          <w:rFonts w:hint="eastAsia"/>
+          <w:lang w:val="en-US" w:eastAsia="zh-CN"/>
+        </w:rPr>
+        <w:t>特征的太稀疏，采用了小时和工作日进行拼接，这样产生了48个长度特征，导致训练过慢。</w:t>
+      </w:r>
+    </w:p>
+    <w:p>
+      <w:pPr>
+        <w:numPr>
+          <w:ilvl w:val="0"/>
+          <w:numId w:val="3"/>
+        </w:numPr>
+        <w:rPr>
+          <w:rFonts w:hint="eastAsia"/>
+          <w:lang w:val="en-US" w:eastAsia="zh-CN"/>
+        </w:rPr>
+      </w:pPr>
+      <w:r>
+        <w:rPr>
+          <w:rFonts w:hint="eastAsia"/>
+          <w:lang w:val="en-US" w:eastAsia="zh-CN"/>
+        </w:rPr>
+        <w:t>还需要进行特征选择，但是对于得分的提升不一定有用。</w:t>
+      </w:r>
+    </w:p>
+    <w:p>
+      <w:pPr>
+        <w:numPr>
+          <w:ilvl w:val="0"/>
+          <w:numId w:val="3"/>
+        </w:numPr>
+        <w:rPr>
+          <w:rFonts w:hint="eastAsia"/>
+          <w:lang w:val="en-US" w:eastAsia="zh-CN"/>
+        </w:rPr>
+      </w:pPr>
+      <w:r>
+        <w:rPr>
+          <w:rFonts w:hint="eastAsia"/>
+          <w:lang w:val="en-US" w:eastAsia="zh-CN"/>
+        </w:rPr>
+        <w:t>对于特征组合可能需要采用GBDT进行产生，而这里只是觉得那些是应该组合在一起的，所以手撸的和产生的，相对来说，模型生产的特征组合性能更好点。</w:t>
+      </w:r>
+    </w:p>
+    <w:p>
+      <w:pPr>
+        <w:widowControl w:val="0"/>
+        <w:numPr>
+          <w:numId w:val="0"/>
+        </w:numPr>
+        <w:jc w:val="both"/>
+        <w:rPr>
+          <w:rFonts w:hint="eastAsia"/>
+          <w:lang w:val="en-US" w:eastAsia="zh-CN"/>
+        </w:rPr>
+      </w:pPr>
+    </w:p>
+    <w:p>
+      <w:pPr>
+        <w:widowControl w:val="0"/>
+        <w:numPr>
+          <w:numId w:val="0"/>
+        </w:numPr>
+        <w:jc w:val="both"/>
+        <w:rPr>
+          <w:rFonts w:hint="eastAsia"/>
+          <w:lang w:val="en-US" w:eastAsia="zh-CN"/>
+        </w:rPr>
+      </w:pPr>
+    </w:p>
+    <w:p>
+      <w:pPr>
+        <w:widowControl w:val="0"/>
+        <w:numPr>
+          <w:numId w:val="0"/>
+        </w:numPr>
+        <w:jc w:val="both"/>
+        <w:rPr>
+          <w:rFonts w:hint="eastAsia"/>
+          <w:b/>
+          <w:bCs/>
+          <w:color w:val="FF0000"/>
+          <w:sz w:val="24"/>
+          <w:szCs w:val="28"/>
+          <w:lang w:val="en-US" w:eastAsia="zh-CN"/>
+        </w:rPr>
+      </w:pPr>
+      <w:r>
+        <w:rPr>
+          <w:rFonts w:hint="eastAsia"/>
+          <w:b/>
+          <w:bCs/>
+          <w:color w:val="FF0000"/>
+          <w:sz w:val="24"/>
+          <w:szCs w:val="28"/>
+          <w:lang w:val="en-US" w:eastAsia="zh-CN"/>
+        </w:rPr>
+        <w:t>特征工程比模型重要的多，数据的认识非常重要，非常重要非常重要！！！</w:t>
+      </w:r>
+    </w:p>
+    <w:p>
+      <w:pPr>
+        <w:numPr>
+          <w:numId w:val="0"/>
+        </w:numPr>
+        <w:rPr>
+          <w:rFonts w:hint="eastAsia"/>
+          <w:lang w:val="en-US" w:eastAsia="zh-CN"/>
+        </w:rPr>
+      </w:pPr>
     </w:p>
     <w:p>
       <w:pPr>
@@ -5890,20 +6945,6 @@
         <w:rPr>
           <w:rFonts w:hint="eastAsia"/>
         </w:rPr>
-        <w:t>待</w:t>
-      </w:r>
-      <w:r>
-        <w:t>改进</w:t>
-      </w:r>
-    </w:p>
-    <w:p>
-      <w:pPr>
-        <w:pStyle w:val="2"/>
-      </w:pPr>
-      <w:r>
-        <w:rPr>
-          <w:rFonts w:hint="eastAsia"/>
-        </w:rPr>
         <w:t>参考</w:t>
       </w:r>
       <w:r>
@@ -5939,6 +6980,68 @@
           <w:rFonts w:hint="eastAsia"/>
         </w:rPr>
       </w:pPr>
+    </w:p>
+    <w:p>
+      <w:pPr>
+        <w:rPr>
+          <w:rFonts w:hint="eastAsia"/>
+          <w:b w:val="0"/>
+          <w:bCs/>
+          <w:sz w:val="24"/>
+          <w:szCs w:val="20"/>
+        </w:rPr>
+      </w:pPr>
+      <w:r>
+        <w:rPr>
+          <w:rFonts w:hint="eastAsia"/>
+          <w:b w:val="0"/>
+          <w:bCs/>
+          <w:sz w:val="24"/>
+          <w:szCs w:val="20"/>
+        </w:rPr>
+        <w:fldChar w:fldCharType="begin"/>
+      </w:r>
+      <w:r>
+        <w:rPr>
+          <w:rFonts w:hint="eastAsia"/>
+          <w:b w:val="0"/>
+          <w:bCs/>
+          <w:sz w:val="24"/>
+          <w:szCs w:val="20"/>
+        </w:rPr>
+        <w:instrText xml:space="preserve"> HYPERLINK "https://www.kaggle.com/c/bike-sharing-demand/discussion/11525" </w:instrText>
+      </w:r>
+      <w:r>
+        <w:rPr>
+          <w:rFonts w:hint="eastAsia"/>
+          <w:b w:val="0"/>
+          <w:bCs/>
+          <w:sz w:val="24"/>
+          <w:szCs w:val="20"/>
+        </w:rPr>
+        <w:fldChar w:fldCharType="separate"/>
+      </w:r>
+      <w:r>
+        <w:rPr>
+          <w:rStyle w:val="9"/>
+          <w:rFonts w:hint="eastAsia"/>
+          <w:b w:val="0"/>
+          <w:bCs/>
+          <w:sz w:val="24"/>
+          <w:szCs w:val="20"/>
+        </w:rPr>
+        <w:t>https://www.kaggle.com/c/bike-sharing-demand/discussion/11525</w:t>
+      </w:r>
+      <w:r>
+        <w:rPr>
+          <w:rFonts w:hint="eastAsia"/>
+          <w:b w:val="0"/>
+          <w:bCs/>
+          <w:sz w:val="24"/>
+          <w:szCs w:val="20"/>
+        </w:rPr>
+        <w:fldChar w:fldCharType="end"/>
+      </w:r>
     </w:p>
     <w:p>
       <w:pPr>
@@ -5985,11 +7088,26 @@
       <w:lvlJc w:val="left"/>
     </w:lvl>
   </w:abstractNum>
+  <w:abstractNum w:abstractNumId="2">
+    <w:nsid w:val="5A377A8A"/>
+    <w:multiLevelType w:val="singleLevel"/>
+    <w:tmpl w:val="5A377A8A"/>
+    <w:lvl w:ilvl="0" w:tentative="0">
+      <w:start w:val="1"/>
+      <w:numFmt w:val="decimal"/>
+      <w:suff w:val="nothing"/>
+      <w:lvlText w:val="%1）"/>
+      <w:lvlJc w:val="left"/>
+    </w:lvl>
+  </w:abstractNum>
   <w:num w:numId="1">
     <w:abstractNumId w:val="0"/>
   </w:num>
   <w:num w:numId="2">
     <w:abstractNumId w:val="1"/>
+  </w:num>
+  <w:num w:numId="3">
+    <w:abstractNumId w:val="2"/>
   </w:num>
 </w:numbering>
 </file>
@@ -6069,7 +7187,7 @@
     <w:lsdException w:qFormat="1" w:unhideWhenUsed="0" w:uiPriority="10" w:semiHidden="0" w:name="Title"/>
     <w:lsdException w:uiPriority="99" w:name="Closing"/>
     <w:lsdException w:uiPriority="99" w:name="Signature"/>
-    <w:lsdException w:uiPriority="1" w:name="Default Paragraph Font"/>
+    <w:lsdException w:uiPriority="1" w:semiHidden="0" w:name="Default Paragraph Font"/>
     <w:lsdException w:uiPriority="99" w:name="Body Text"/>
     <w:lsdException w:uiPriority="99" w:name="Body Text Indent"/>
     <w:lsdException w:uiPriority="99" w:name="List Continue"/>
@@ -6103,11 +7221,11 @@
     <w:lsdException w:uiPriority="99" w:name="HTML Code"/>
     <w:lsdException w:uiPriority="99" w:name="HTML Definition"/>
     <w:lsdException w:uiPriority="99" w:name="HTML Keyboard"/>
-    <w:lsdException w:qFormat="1" w:uiPriority="99" w:name="HTML Preformatted"/>
+    <w:lsdException w:qFormat="1" w:uiPriority="99" w:semiHidden="0" w:name="HTML Preformatted"/>
     <w:lsdException w:uiPriority="99" w:name="HTML Sample"/>
     <w:lsdException w:uiPriority="99" w:name="HTML Typewriter"/>
     <w:lsdException w:uiPriority="99" w:name="HTML Variable"/>
-    <w:lsdException w:uiPriority="99" w:name="Normal Table"/>
+    <w:lsdException w:uiPriority="99" w:semiHidden="0" w:name="Normal Table"/>
     <w:lsdException w:uiPriority="99" w:name="annotation subject"/>
     <w:lsdException w:uiPriority="99" w:name="Table Simple 1"/>
     <w:lsdException w:uiPriority="99" w:name="Table Simple 2"/>

</xml_diff>